<commit_message>
combine all docs, edit class description
</commit_message>
<xml_diff>
--- a/New Use Case Description.docx
+++ b/New Use Case Description.docx
@@ -1,6 +1,6 @@
 
 <file path=word/document.xml><?xml version="1.0" encoding="utf-8"?>
-<w:document xmlns:wpc="http://schemas.microsoft.com/office/word/2010/wordprocessingCanvas" xmlns:mc="http://schemas.openxmlformats.org/markup-compatibility/2006" xmlns:o="urn:schemas-microsoft-com:office:office" xmlns:r="http://schemas.openxmlformats.org/officeDocument/2006/relationships" xmlns:m="http://schemas.openxmlformats.org/officeDocument/2006/math" xmlns:v="urn:schemas-microsoft-com:vml" xmlns:wp14="http://schemas.microsoft.com/office/word/2010/wordprocessingDrawing" xmlns:wp="http://schemas.openxmlformats.org/drawingml/2006/wordprocessingDrawing" xmlns:w10="urn:schemas-microsoft-com:office:word" xmlns:w="http://schemas.openxmlformats.org/wordprocessingml/2006/main" xmlns:w14="http://schemas.microsoft.com/office/word/2010/wordml" xmlns:wpg="http://schemas.microsoft.com/office/word/2010/wordprocessingGroup" xmlns:wpi="http://schemas.microsoft.com/office/word/2010/wordprocessingInk" xmlns:wne="http://schemas.microsoft.com/office/word/2006/wordml" xmlns:wps="http://schemas.microsoft.com/office/word/2010/wordprocessingShape" mc:Ignorable="w14 wp14">
+<w:document xmlns:wpc="http://schemas.microsoft.com/office/word/2010/wordprocessingCanvas" xmlns:mc="http://schemas.openxmlformats.org/markup-compatibility/2006" xmlns:o="urn:schemas-microsoft-com:office:office" xmlns:r="http://schemas.openxmlformats.org/officeDocument/2006/relationships" xmlns:m="http://schemas.openxmlformats.org/officeDocument/2006/math" xmlns:v="urn:schemas-microsoft-com:vml" xmlns:wp14="http://schemas.microsoft.com/office/word/2010/wordprocessingDrawing" xmlns:wp="http://schemas.openxmlformats.org/drawingml/2006/wordprocessingDrawing" xmlns:w10="urn:schemas-microsoft-com:office:word" xmlns:w="http://schemas.openxmlformats.org/wordprocessingml/2006/main" xmlns:w14="http://schemas.microsoft.com/office/word/2010/wordml" xmlns:w15="http://schemas.microsoft.com/office/word/2012/wordml" xmlns:wpg="http://schemas.microsoft.com/office/word/2010/wordprocessingGroup" xmlns:wpi="http://schemas.microsoft.com/office/word/2010/wordprocessingInk" xmlns:wne="http://schemas.microsoft.com/office/word/2006/wordml" xmlns:wps="http://schemas.microsoft.com/office/word/2010/wordprocessingShape" mc:Ignorable="w14 w15 wp14">
   <w:body>
     <w:p>
       <w:pPr>
@@ -11,6 +11,8 @@
           <w:sz w:val="28"/>
         </w:rPr>
       </w:pPr>
+      <w:bookmarkStart w:id="0" w:name="_GoBack"/>
+      <w:bookmarkEnd w:id="0"/>
       <w:r>
         <w:rPr>
           <w:b/>
@@ -323,8 +325,6 @@
               </w:rPr>
               <w:t>User as a visitor, a member or an admin</w:t>
             </w:r>
-            <w:bookmarkStart w:id="0" w:name="_GoBack"/>
-            <w:bookmarkEnd w:id="0"/>
             <w:r>
               <w:rPr>
                 <w:rFonts w:eastAsia="Times New Roman" w:cs="Segoe UI"/>
@@ -926,15 +926,13 @@
               </w:rPr>
               <w:t xml:space="preserve"> Alternative flow </w:t>
             </w:r>
-            <w:proofErr w:type="gramStart"/>
-            <w:r>
-              <w:rPr>
-                <w:rFonts w:eastAsia="Times New Roman" w:cs="Segoe UI"/>
-                <w:szCs w:val="22"/>
-              </w:rPr>
-              <w:t>A :</w:t>
-            </w:r>
-            <w:proofErr w:type="gramEnd"/>
+            <w:r>
+              <w:rPr>
+                <w:rFonts w:eastAsia="Times New Roman" w:cs="Segoe UI"/>
+                <w:szCs w:val="22"/>
+              </w:rPr>
+              <w:t>A:</w:t>
+            </w:r>
             <w:r>
               <w:rPr>
                 <w:rFonts w:eastAsia="Times New Roman" w:cs="Segoe UI"/>
@@ -997,28 +995,19 @@
               <w:br/>
               <w:t xml:space="preserve"> </w:t>
             </w:r>
-            <w:proofErr w:type="gramStart"/>
-            <w:r>
-              <w:rPr>
-                <w:rFonts w:eastAsia="Times New Roman" w:cs="Segoe UI"/>
-                <w:szCs w:val="22"/>
-              </w:rPr>
-              <w:t>A.2  Go</w:t>
-            </w:r>
-            <w:proofErr w:type="gramEnd"/>
-            <w:r>
-              <w:rPr>
-                <w:rFonts w:eastAsia="Times New Roman" w:cs="Segoe UI"/>
-                <w:szCs w:val="22"/>
-              </w:rPr>
-              <w:t xml:space="preserve"> </w:t>
-            </w:r>
-            <w:r>
-              <w:rPr>
-                <w:rFonts w:eastAsia="Times New Roman" w:cs="Segoe UI"/>
-                <w:szCs w:val="22"/>
-              </w:rPr>
-              <w:t xml:space="preserve"> to Normal flow 2.</w:t>
+            <w:r>
+              <w:rPr>
+                <w:rFonts w:eastAsia="Times New Roman" w:cs="Segoe UI"/>
+                <w:szCs w:val="22"/>
+              </w:rPr>
+              <w:t>A.2 Go to</w:t>
+            </w:r>
+            <w:r>
+              <w:rPr>
+                <w:rFonts w:eastAsia="Times New Roman" w:cs="Segoe UI"/>
+                <w:szCs w:val="22"/>
+              </w:rPr>
+              <w:t xml:space="preserve"> Normal flow 2.</w:t>
             </w:r>
           </w:p>
         </w:tc>
@@ -1143,7 +1132,7 @@
                     <pic:cNvPicPr/>
                   </pic:nvPicPr>
                   <pic:blipFill>
-                    <a:blip r:embed="rId7">
+                    <a:blip r:embed="rId6">
                       <a:extLst>
                         <a:ext uri="{28A0092B-C50C-407E-A947-70E740481C1C}">
                           <a14:useLocalDpi xmlns:a14="http://schemas.microsoft.com/office/drawing/2010/main" val="0"/>
@@ -1265,7 +1254,7 @@
           <w:bCs/>
           <w:szCs w:val="22"/>
         </w:rPr>
-        <w:t>Pra</w:t>
+        <w:t>Phra</w:t>
       </w:r>
       <w:proofErr w:type="spellEnd"/>
       <w:r>
@@ -3158,7 +3147,7 @@
                     <pic:cNvPicPr/>
                   </pic:nvPicPr>
                   <pic:blipFill>
-                    <a:blip r:embed="rId8">
+                    <a:blip r:embed="rId7">
                       <a:extLst>
                         <a:ext uri="{28A0092B-C50C-407E-A947-70E740481C1C}">
                           <a14:useLocalDpi xmlns:a14="http://schemas.microsoft.com/office/drawing/2010/main" val="0"/>
@@ -3757,14 +3746,6 @@
     <w:p>
       <w:pPr>
         <w:spacing w:after="160" w:line="259" w:lineRule="auto"/>
-        <w:rPr>
-          <w:szCs w:val="22"/>
-        </w:rPr>
-      </w:pPr>
-    </w:p>
-    <w:p>
-      <w:pPr>
-        <w:spacing w:after="160" w:line="259" w:lineRule="auto"/>
         <w:jc w:val="center"/>
         <w:rPr>
           <w:b/>
@@ -3792,7 +3773,7 @@
                     <pic:cNvPicPr/>
                   </pic:nvPicPr>
                   <pic:blipFill>
-                    <a:blip r:embed="rId9">
+                    <a:blip r:embed="rId8">
                       <a:extLst>
                         <a:ext uri="{28A0092B-C50C-407E-A947-70E740481C1C}">
                           <a14:useLocalDpi xmlns:a14="http://schemas.microsoft.com/office/drawing/2010/main" val="0"/>
@@ -3835,7 +3816,6 @@
           <w:bCs/>
           <w:szCs w:val="22"/>
         </w:rPr>
-        <w:lastRenderedPageBreak/>
         <w:t xml:space="preserve">AD-03: </w:t>
       </w:r>
       <w:r>
@@ -4431,7 +4411,7 @@
                     <pic:cNvPicPr/>
                   </pic:nvPicPr>
                   <pic:blipFill>
-                    <a:blip r:embed="rId10">
+                    <a:blip r:embed="rId9">
                       <a:extLst>
                         <a:ext uri="{28A0092B-C50C-407E-A947-70E740481C1C}">
                           <a14:useLocalDpi xmlns:a14="http://schemas.microsoft.com/office/drawing/2010/main" val="0"/>
@@ -5144,7 +5124,7 @@
                     <pic:cNvPicPr/>
                   </pic:nvPicPr>
                   <pic:blipFill>
-                    <a:blip r:embed="rId11">
+                    <a:blip r:embed="rId10">
                       <a:extLst>
                         <a:ext uri="{28A0092B-C50C-407E-A947-70E740481C1C}">
                           <a14:useLocalDpi xmlns:a14="http://schemas.microsoft.com/office/drawing/2010/main" val="0"/>
@@ -5560,7 +5540,6 @@
               </w:rPr>
               <w:t xml:space="preserve"> </w:t>
             </w:r>
-            <w:proofErr w:type="gramStart"/>
             <w:r>
               <w:rPr>
                 <w:rFonts w:eastAsia="Times New Roman" w:cs="Segoe UI"/>
@@ -5608,15 +5587,7 @@
                 <w:rFonts w:ascii="Calibri" w:eastAsia="Calibri" w:hAnsi="Calibri" w:cs="Calibri"/>
                 <w:szCs w:val="22"/>
               </w:rPr>
-              <w:t>by go</w:t>
-            </w:r>
-            <w:proofErr w:type="gramEnd"/>
-            <w:r>
-              <w:rPr>
-                <w:rFonts w:ascii="Calibri" w:eastAsia="Calibri" w:hAnsi="Calibri" w:cs="Calibri"/>
-                <w:szCs w:val="22"/>
-              </w:rPr>
-              <w:t xml:space="preserve"> to Q&amp;A page. </w:t>
+              <w:t xml:space="preserve">by go to Q&amp;A page. </w:t>
             </w:r>
             <w:r>
               <w:rPr>
@@ -6362,7 +6333,7 @@
                     <pic:cNvPicPr/>
                   </pic:nvPicPr>
                   <pic:blipFill>
-                    <a:blip r:embed="rId12">
+                    <a:blip r:embed="rId11">
                       <a:extLst>
                         <a:ext uri="{28A0092B-C50C-407E-A947-70E740481C1C}">
                           <a14:useLocalDpi xmlns:a14="http://schemas.microsoft.com/office/drawing/2010/main" val="0"/>
@@ -6619,7 +6590,6 @@
               <w:spacing w:after="0" w:line="240" w:lineRule="auto"/>
               <w:jc w:val="both"/>
             </w:pPr>
-            <w:proofErr w:type="gramStart"/>
             <w:r>
               <w:rPr>
                 <w:rFonts w:eastAsia="Times New Roman" w:cs="Segoe UI"/>
@@ -6633,11 +6603,7 @@
               <w:t xml:space="preserve"> </w:t>
             </w:r>
             <w:r>
-              <w:t>can view temple’s history by go</w:t>
-            </w:r>
-            <w:proofErr w:type="gramEnd"/>
-            <w:r>
-              <w:t xml:space="preserve"> to history page.</w:t>
+              <w:t>can view temple’s history by go to history page.</w:t>
             </w:r>
           </w:p>
         </w:tc>
@@ -7053,7 +7019,7 @@
                     <pic:cNvPicPr/>
                   </pic:nvPicPr>
                   <pic:blipFill>
-                    <a:blip r:embed="rId13">
+                    <a:blip r:embed="rId12">
                       <a:extLst>
                         <a:ext uri="{28A0092B-C50C-407E-A947-70E740481C1C}">
                           <a14:useLocalDpi xmlns:a14="http://schemas.microsoft.com/office/drawing/2010/main" val="0"/>
@@ -7438,7 +7404,6 @@
               </w:rPr>
               <w:t xml:space="preserve">  </w:t>
             </w:r>
-            <w:proofErr w:type="gramStart"/>
             <w:r>
               <w:rPr>
                 <w:rFonts w:eastAsia="Times New Roman" w:cs="Segoe UI"/>
@@ -7458,15 +7423,7 @@
                 <w:rFonts w:ascii="Calibri" w:eastAsia="Calibri" w:hAnsi="Calibri" w:cs="Calibri"/>
                 <w:szCs w:val="22"/>
               </w:rPr>
-              <w:t xml:space="preserve"> view all temple activity’s album by go</w:t>
-            </w:r>
-            <w:proofErr w:type="gramEnd"/>
-            <w:r>
-              <w:rPr>
-                <w:rFonts w:ascii="Calibri" w:eastAsia="Calibri" w:hAnsi="Calibri" w:cs="Calibri"/>
-                <w:szCs w:val="22"/>
-              </w:rPr>
-              <w:t xml:space="preserve"> to the gallery page. </w:t>
+              <w:t xml:space="preserve"> view all temple activity’s album by go to the gallery page. </w:t>
             </w:r>
             <w:r>
               <w:rPr>
@@ -8154,7 +8111,7 @@
                     <pic:cNvPicPr/>
                   </pic:nvPicPr>
                   <pic:blipFill>
-                    <a:blip r:embed="rId14">
+                    <a:blip r:embed="rId13">
                       <a:extLst>
                         <a:ext uri="{28A0092B-C50C-407E-A947-70E740481C1C}">
                           <a14:useLocalDpi xmlns:a14="http://schemas.microsoft.com/office/drawing/2010/main" val="0"/>
@@ -8539,14 +8496,7 @@
                 <w:rFonts w:eastAsia="Times New Roman" w:cs="Segoe UI"/>
                 <w:szCs w:val="22"/>
               </w:rPr>
-              <w:t xml:space="preserve">  </w:t>
-            </w:r>
-            <w:r>
-              <w:rPr>
-                <w:rFonts w:eastAsia="Times New Roman" w:cs="Segoe UI"/>
-                <w:szCs w:val="22"/>
-              </w:rPr>
-              <w:t>User as a visitor, a member or an admin</w:t>
+              <w:t xml:space="preserve">  User as a visitor, a member or an admin</w:t>
             </w:r>
             <w:r>
               <w:rPr>
@@ -9280,7 +9230,7 @@
                     <pic:cNvPicPr/>
                   </pic:nvPicPr>
                   <pic:blipFill>
-                    <a:blip r:embed="rId15">
+                    <a:blip r:embed="rId14">
                       <a:extLst>
                         <a:ext uri="{28A0092B-C50C-407E-A947-70E740481C1C}">
                           <a14:useLocalDpi xmlns:a14="http://schemas.microsoft.com/office/drawing/2010/main" val="0"/>
@@ -10526,7 +10476,7 @@
                     <pic:cNvPicPr/>
                   </pic:nvPicPr>
                   <pic:blipFill>
-                    <a:blip r:embed="rId16">
+                    <a:blip r:embed="rId15">
                       <a:extLst>
                         <a:ext uri="{28A0092B-C50C-407E-A947-70E740481C1C}">
                           <a14:useLocalDpi xmlns:a14="http://schemas.microsoft.com/office/drawing/2010/main" val="0"/>
@@ -11735,7 +11685,7 @@
                     <pic:cNvPicPr/>
                   </pic:nvPicPr>
                   <pic:blipFill>
-                    <a:blip r:embed="rId17">
+                    <a:blip r:embed="rId16">
                       <a:extLst>
                         <a:ext uri="{28A0092B-C50C-407E-A947-70E740481C1C}">
                           <a14:useLocalDpi xmlns:a14="http://schemas.microsoft.com/office/drawing/2010/main" val="0"/>
@@ -12894,7 +12844,7 @@
                     <pic:cNvPicPr/>
                   </pic:nvPicPr>
                   <pic:blipFill>
-                    <a:blip r:embed="rId18">
+                    <a:blip r:embed="rId17">
                       <a:extLst>
                         <a:ext uri="{28A0092B-C50C-407E-A947-70E740481C1C}">
                           <a14:useLocalDpi xmlns:a14="http://schemas.microsoft.com/office/drawing/2010/main" val="0"/>
@@ -13972,7 +13922,7 @@
                     <pic:cNvPicPr/>
                   </pic:nvPicPr>
                   <pic:blipFill>
-                    <a:blip r:embed="rId19">
+                    <a:blip r:embed="rId18">
                       <a:extLst>
                         <a:ext uri="{28A0092B-C50C-407E-A947-70E740481C1C}">
                           <a14:useLocalDpi xmlns:a14="http://schemas.microsoft.com/office/drawing/2010/main" val="0"/>
@@ -14096,7 +14046,7 @@
           <w:bCs/>
           <w:szCs w:val="22"/>
         </w:rPr>
-        <w:t>Pra</w:t>
+        <w:t>Phra</w:t>
       </w:r>
       <w:proofErr w:type="spellEnd"/>
       <w:r>
@@ -14388,7 +14338,7 @@
                 <w:rFonts w:ascii="Calibri" w:eastAsia="Calibri" w:hAnsi="Calibri" w:cs="Calibri"/>
                 <w:szCs w:val="22"/>
               </w:rPr>
-              <w:t>Pra</w:t>
+              <w:t>Phra</w:t>
             </w:r>
             <w:proofErr w:type="spellEnd"/>
             <w:r>
@@ -15232,7 +15182,7 @@
                     <pic:cNvPicPr/>
                   </pic:nvPicPr>
                   <pic:blipFill>
-                    <a:blip r:embed="rId20">
+                    <a:blip r:embed="rId19">
                       <a:extLst>
                         <a:ext uri="{28A0092B-C50C-407E-A947-70E740481C1C}">
                           <a14:useLocalDpi xmlns:a14="http://schemas.microsoft.com/office/drawing/2010/main" val="0"/>
@@ -15360,7 +15310,7 @@
           <w:bCs/>
           <w:szCs w:val="22"/>
         </w:rPr>
-        <w:t>Pra</w:t>
+        <w:t>Phra</w:t>
       </w:r>
       <w:proofErr w:type="spellEnd"/>
       <w:r>
@@ -15681,7 +15631,7 @@
                 <w:rFonts w:ascii="Calibri" w:eastAsia="Calibri" w:hAnsi="Calibri" w:cs="Calibri"/>
                 <w:szCs w:val="22"/>
               </w:rPr>
-              <w:t>Pra</w:t>
+              <w:t>Phra</w:t>
             </w:r>
             <w:proofErr w:type="spellEnd"/>
             <w:r>
@@ -16329,7 +16279,7 @@
                     <pic:cNvPicPr/>
                   </pic:nvPicPr>
                   <pic:blipFill>
-                    <a:blip r:embed="rId21">
+                    <a:blip r:embed="rId20">
                       <a:extLst>
                         <a:ext uri="{28A0092B-C50C-407E-A947-70E740481C1C}">
                           <a14:useLocalDpi xmlns:a14="http://schemas.microsoft.com/office/drawing/2010/main" val="0"/>
@@ -16848,14 +16798,7 @@
                 <w:rFonts w:eastAsia="Times New Roman" w:cs="Segoe UI"/>
                 <w:szCs w:val="22"/>
               </w:rPr>
-              <w:t>- User login to the web site</w:t>
-            </w:r>
-            <w:r>
-              <w:rPr>
-                <w:rFonts w:eastAsia="Times New Roman" w:cs="Segoe UI"/>
-                <w:szCs w:val="22"/>
-              </w:rPr>
-              <w:t xml:space="preserve"> as a member.</w:t>
+              <w:t>- User login to the web site as a member.</w:t>
             </w:r>
             <w:r>
               <w:rPr>
@@ -17352,10 +17295,7 @@
               <w:br/>
             </w:r>
             <w:r>
-              <w:t xml:space="preserve">  1. </w:t>
-            </w:r>
-            <w:r>
-              <w:t>System shall provide error message “Please fill in the Question”.</w:t>
+              <w:t xml:space="preserve">  1. System shall provide error message “Please fill in the Question”.</w:t>
             </w:r>
             <w:r>
               <w:rPr>
@@ -17363,23 +17303,7 @@
                 <w:szCs w:val="22"/>
               </w:rPr>
               <w:br/>
-              <w:t xml:space="preserve">  2. Go to 2 Normal </w:t>
-            </w:r>
-            <w:proofErr w:type="gramStart"/>
-            <w:r>
-              <w:rPr>
-                <w:rFonts w:eastAsia="Times New Roman" w:cs="Segoe UI"/>
-                <w:szCs w:val="22"/>
-              </w:rPr>
-              <w:t>flow</w:t>
-            </w:r>
-            <w:proofErr w:type="gramEnd"/>
-            <w:r>
-              <w:rPr>
-                <w:rFonts w:eastAsia="Times New Roman" w:cs="Segoe UI"/>
-                <w:szCs w:val="22"/>
-              </w:rPr>
-              <w:t>.</w:t>
+              <w:t xml:space="preserve">  2. Go to 2 Normal flow.</w:t>
             </w:r>
           </w:p>
           <w:p>
@@ -17436,7 +17360,7 @@
                     <pic:cNvPicPr/>
                   </pic:nvPicPr>
                   <pic:blipFill>
-                    <a:blip r:embed="rId22">
+                    <a:blip r:embed="rId21">
                       <a:extLst>
                         <a:ext uri="{28A0092B-C50C-407E-A947-70E740481C1C}">
                           <a14:useLocalDpi xmlns:a14="http://schemas.microsoft.com/office/drawing/2010/main" val="0"/>
@@ -18428,7 +18352,7 @@
                     <pic:cNvPicPr/>
                   </pic:nvPicPr>
                   <pic:blipFill>
-                    <a:blip r:embed="rId23">
+                    <a:blip r:embed="rId22">
                       <a:extLst>
                         <a:ext uri="{28A0092B-C50C-407E-A947-70E740481C1C}">
                           <a14:useLocalDpi xmlns:a14="http://schemas.microsoft.com/office/drawing/2010/main" val="0"/>
@@ -19520,16 +19444,7 @@
             </w:r>
             <w:r>
               <w:br/>
-              <w:t xml:space="preserve"> </w:t>
-            </w:r>
-            <w:r>
-              <w:t xml:space="preserve">  1. </w:t>
-            </w:r>
-            <w:r>
-              <w:t>Go to 6</w:t>
-            </w:r>
-            <w:r>
-              <w:t xml:space="preserve"> in Normal flow.</w:t>
+              <w:t xml:space="preserve">   1. Go to 6 in Normal flow.</w:t>
             </w:r>
           </w:p>
         </w:tc>
@@ -19577,7 +19492,7 @@
                     <pic:cNvPicPr/>
                   </pic:nvPicPr>
                   <pic:blipFill>
-                    <a:blip r:embed="rId24">
+                    <a:blip r:embed="rId23">
                       <a:extLst>
                         <a:ext uri="{28A0092B-C50C-407E-A947-70E740481C1C}">
                           <a14:useLocalDpi xmlns:a14="http://schemas.microsoft.com/office/drawing/2010/main" val="0"/>
@@ -20646,13 +20561,7 @@
               <w:rPr>
                 <w:rFonts w:cs="Angsana New"/>
               </w:rPr>
-              <w:t xml:space="preserve">  </w:t>
-            </w:r>
-            <w:r>
-              <w:rPr>
-                <w:rFonts w:cs="Angsana New"/>
-              </w:rPr>
-              <w:t xml:space="preserve">In the step 4 of Normal flow, </w:t>
+              <w:t xml:space="preserve">  In the step 4 of Normal flow, </w:t>
             </w:r>
             <w:r>
               <w:t>If user</w:t>
@@ -20662,10 +20571,7 @@
             </w:r>
             <w:r>
               <w:br/>
-              <w:t xml:space="preserve">  1. </w:t>
-            </w:r>
-            <w:r>
-              <w:t>Go to 7 in Normal flow.</w:t>
+              <w:t xml:space="preserve">  1. Go to 7 in Normal flow.</w:t>
             </w:r>
           </w:p>
         </w:tc>
@@ -20714,7 +20620,7 @@
                     <pic:cNvPicPr/>
                   </pic:nvPicPr>
                   <pic:blipFill>
-                    <a:blip r:embed="rId25">
+                    <a:blip r:embed="rId24">
                       <a:extLst>
                         <a:ext uri="{28A0092B-C50C-407E-A947-70E740481C1C}">
                           <a14:useLocalDpi xmlns:a14="http://schemas.microsoft.com/office/drawing/2010/main" val="0"/>
@@ -21773,13 +21679,7 @@
               <w:rPr>
                 <w:rFonts w:cs="Angsana New"/>
               </w:rPr>
-              <w:t xml:space="preserve">  </w:t>
-            </w:r>
-            <w:r>
-              <w:rPr>
-                <w:rFonts w:cs="Angsana New"/>
-              </w:rPr>
-              <w:t xml:space="preserve">In the step 4 of Normal flow, </w:t>
+              <w:t xml:space="preserve">  In the step 4 of Normal flow, </w:t>
             </w:r>
             <w:r>
               <w:t>If user</w:t>
@@ -21849,7 +21749,7 @@
                     <pic:cNvPicPr/>
                   </pic:nvPicPr>
                   <pic:blipFill>
-                    <a:blip r:embed="rId26">
+                    <a:blip r:embed="rId25">
                       <a:extLst>
                         <a:ext uri="{28A0092B-C50C-407E-A947-70E740481C1C}">
                           <a14:useLocalDpi xmlns:a14="http://schemas.microsoft.com/office/drawing/2010/main" val="0"/>
@@ -22955,7 +22855,7 @@
                     </pic:cNvPicPr>
                   </pic:nvPicPr>
                   <pic:blipFill>
-                    <a:blip r:embed="rId27">
+                    <a:blip r:embed="rId26">
                       <a:extLst>
                         <a:ext uri="{28A0092B-C50C-407E-A947-70E740481C1C}">
                           <a14:useLocalDpi xmlns:a14="http://schemas.microsoft.com/office/drawing/2010/main" val="0"/>
@@ -24062,13 +23962,7 @@
               <w:rPr>
                 <w:rFonts w:cs="Angsana New"/>
               </w:rPr>
-              <w:t xml:space="preserve">  </w:t>
-            </w:r>
-            <w:r>
-              <w:rPr>
-                <w:rFonts w:cs="Angsana New"/>
-              </w:rPr>
-              <w:t xml:space="preserve">In the step 4 of Normal flow, </w:t>
+              <w:t xml:space="preserve">  In the step 4 of Normal flow, </w:t>
             </w:r>
             <w:r>
               <w:t>If user</w:t>
@@ -24132,7 +24026,7 @@
                     <pic:cNvPicPr/>
                   </pic:nvPicPr>
                   <pic:blipFill>
-                    <a:blip r:embed="rId28">
+                    <a:blip r:embed="rId27">
                       <a:extLst>
                         <a:ext uri="{28A0092B-C50C-407E-A947-70E740481C1C}">
                           <a14:useLocalDpi xmlns:a14="http://schemas.microsoft.com/office/drawing/2010/main" val="0"/>
@@ -25187,13 +25081,7 @@
               <w:rPr>
                 <w:rFonts w:cs="Angsana New"/>
               </w:rPr>
-              <w:t xml:space="preserve">  </w:t>
-            </w:r>
-            <w:r>
-              <w:rPr>
-                <w:rFonts w:cs="Angsana New"/>
-              </w:rPr>
-              <w:t xml:space="preserve">In the step 4 of Normal flow, </w:t>
+              <w:t xml:space="preserve">  In the step 4 of Normal flow, </w:t>
             </w:r>
             <w:r>
               <w:t>If user</w:t>
@@ -25203,13 +25091,7 @@
             </w:r>
             <w:r>
               <w:br/>
-              <w:t xml:space="preserve">  1. </w:t>
-            </w:r>
-            <w:r>
-              <w:t>Go to 6</w:t>
-            </w:r>
-            <w:r>
-              <w:t xml:space="preserve"> in Normal flow.</w:t>
+              <w:t xml:space="preserve">  1. Go to 6 in Normal flow.</w:t>
             </w:r>
           </w:p>
         </w:tc>
@@ -25263,7 +25145,7 @@
                     <pic:cNvPicPr/>
                   </pic:nvPicPr>
                   <pic:blipFill>
-                    <a:blip r:embed="rId29">
+                    <a:blip r:embed="rId28">
                       <a:extLst>
                         <a:ext uri="{28A0092B-C50C-407E-A947-70E740481C1C}">
                           <a14:useLocalDpi xmlns:a14="http://schemas.microsoft.com/office/drawing/2010/main" val="0"/>
@@ -26343,13 +26225,7 @@
               <w:rPr>
                 <w:rFonts w:cs="Angsana New"/>
               </w:rPr>
-              <w:t xml:space="preserve">  </w:t>
-            </w:r>
-            <w:r>
-              <w:rPr>
-                <w:rFonts w:cs="Angsana New"/>
-              </w:rPr>
-              <w:t xml:space="preserve">In the step 4 of Normal flow, </w:t>
+              <w:t xml:space="preserve">  In the step 4 of Normal flow, </w:t>
             </w:r>
             <w:r>
               <w:t xml:space="preserve">If </w:t>
@@ -26411,7 +26287,7 @@
                     <pic:cNvPicPr/>
                   </pic:nvPicPr>
                   <pic:blipFill>
-                    <a:blip r:embed="rId30">
+                    <a:blip r:embed="rId29">
                       <a:extLst>
                         <a:ext uri="{28A0092B-C50C-407E-A947-70E740481C1C}">
                           <a14:useLocalDpi xmlns:a14="http://schemas.microsoft.com/office/drawing/2010/main" val="0"/>
@@ -26467,14 +26343,8 @@
 </w:document>
 </file>
 
-<file path=word/commentsExtended.xml><?xml version="1.0" encoding="utf-8"?>
-<w15:commentsEx xmlns:wpc="http://schemas.microsoft.com/office/word/2010/wordprocessingCanvas" xmlns:mc="http://schemas.openxmlformats.org/markup-compatibility/2006" xmlns:o="urn:schemas-microsoft-com:office:office" xmlns:r="http://schemas.openxmlformats.org/officeDocument/2006/relationships" xmlns:m="http://schemas.openxmlformats.org/officeDocument/2006/math" xmlns:v="urn:schemas-microsoft-com:vml" xmlns:wp14="http://schemas.microsoft.com/office/word/2010/wordprocessingDrawing" xmlns:wp="http://schemas.openxmlformats.org/drawingml/2006/wordprocessingDrawing" xmlns:w10="urn:schemas-microsoft-com:office:word" xmlns:w="http://schemas.openxmlformats.org/wordprocessingml/2006/main" xmlns:w14="http://schemas.microsoft.com/office/word/2010/wordml" xmlns:w15="http://schemas.microsoft.com/office/word/2012/wordml" xmlns:wpg="http://schemas.microsoft.com/office/word/2010/wordprocessingGroup" xmlns:wpi="http://schemas.microsoft.com/office/word/2010/wordprocessingInk" xmlns:wne="http://schemas.microsoft.com/office/word/2006/wordml" xmlns:wps="http://schemas.microsoft.com/office/word/2010/wordprocessingShape" mc:Ignorable="w14 w15 wp14">
-  <w15:commentEx w15:paraId="2B73F2B1" w15:done="0"/>
-</w15:commentsEx>
-</file>
-
 <file path=word/numbering.xml><?xml version="1.0" encoding="utf-8"?>
-<w:numbering xmlns:wpc="http://schemas.microsoft.com/office/word/2010/wordprocessingCanvas" xmlns:mc="http://schemas.openxmlformats.org/markup-compatibility/2006" xmlns:o="urn:schemas-microsoft-com:office:office" xmlns:r="http://schemas.openxmlformats.org/officeDocument/2006/relationships" xmlns:m="http://schemas.openxmlformats.org/officeDocument/2006/math" xmlns:v="urn:schemas-microsoft-com:vml" xmlns:wp14="http://schemas.microsoft.com/office/word/2010/wordprocessingDrawing" xmlns:wp="http://schemas.openxmlformats.org/drawingml/2006/wordprocessingDrawing" xmlns:w10="urn:schemas-microsoft-com:office:word" xmlns:w="http://schemas.openxmlformats.org/wordprocessingml/2006/main" xmlns:w14="http://schemas.microsoft.com/office/word/2010/wordml" xmlns:wpg="http://schemas.microsoft.com/office/word/2010/wordprocessingGroup" xmlns:wpi="http://schemas.microsoft.com/office/word/2010/wordprocessingInk" xmlns:wne="http://schemas.microsoft.com/office/word/2006/wordml" xmlns:wps="http://schemas.microsoft.com/office/word/2010/wordprocessingShape" mc:Ignorable="w14 wp14">
+<w:numbering xmlns:wpc="http://schemas.microsoft.com/office/word/2010/wordprocessingCanvas" xmlns:mc="http://schemas.openxmlformats.org/markup-compatibility/2006" xmlns:o="urn:schemas-microsoft-com:office:office" xmlns:r="http://schemas.openxmlformats.org/officeDocument/2006/relationships" xmlns:m="http://schemas.openxmlformats.org/officeDocument/2006/math" xmlns:v="urn:schemas-microsoft-com:vml" xmlns:wp14="http://schemas.microsoft.com/office/word/2010/wordprocessingDrawing" xmlns:wp="http://schemas.openxmlformats.org/drawingml/2006/wordprocessingDrawing" xmlns:w10="urn:schemas-microsoft-com:office:word" xmlns:w="http://schemas.openxmlformats.org/wordprocessingml/2006/main" xmlns:w14="http://schemas.microsoft.com/office/word/2010/wordml" xmlns:w15="http://schemas.microsoft.com/office/word/2012/wordml" xmlns:wpg="http://schemas.microsoft.com/office/word/2010/wordprocessingGroup" xmlns:wpi="http://schemas.microsoft.com/office/word/2010/wordprocessingInk" xmlns:wne="http://schemas.microsoft.com/office/word/2006/wordml" xmlns:wps="http://schemas.microsoft.com/office/word/2010/wordprocessingShape" mc:Ignorable="w14 w15 wp14">
   <w:abstractNum w:abstractNumId="0">
     <w:nsid w:val="023F6BDC"/>
     <w:multiLevelType w:val="hybridMultilevel"/>
@@ -30960,16 +30830,8 @@
 </w:numbering>
 </file>
 
-<file path=word/people.xml><?xml version="1.0" encoding="utf-8"?>
-<w15:people xmlns:wpc="http://schemas.microsoft.com/office/word/2010/wordprocessingCanvas" xmlns:mc="http://schemas.openxmlformats.org/markup-compatibility/2006" xmlns:o="urn:schemas-microsoft-com:office:office" xmlns:r="http://schemas.openxmlformats.org/officeDocument/2006/relationships" xmlns:m="http://schemas.openxmlformats.org/officeDocument/2006/math" xmlns:v="urn:schemas-microsoft-com:vml" xmlns:wp14="http://schemas.microsoft.com/office/word/2010/wordprocessingDrawing" xmlns:wp="http://schemas.openxmlformats.org/drawingml/2006/wordprocessingDrawing" xmlns:w10="urn:schemas-microsoft-com:office:word" xmlns:w="http://schemas.openxmlformats.org/wordprocessingml/2006/main" xmlns:w14="http://schemas.microsoft.com/office/word/2010/wordml" xmlns:w15="http://schemas.microsoft.com/office/word/2012/wordml" xmlns:wpg="http://schemas.microsoft.com/office/word/2010/wordprocessingGroup" xmlns:wpi="http://schemas.microsoft.com/office/word/2010/wordprocessingInk" xmlns:wne="http://schemas.microsoft.com/office/word/2006/wordml" xmlns:wps="http://schemas.microsoft.com/office/word/2010/wordprocessingShape" mc:Ignorable="w14 w15 wp14">
-  <w15:person w15:author="PHINTHIP SAMUTLOIWON">
-    <w15:presenceInfo w15:providerId="None" w15:userId="PHINTHIP SAMUTLOIWON"/>
-  </w15:person>
-</w15:people>
-</file>
-
 <file path=word/styles.xml><?xml version="1.0" encoding="utf-8"?>
-<w:styles xmlns:mc="http://schemas.openxmlformats.org/markup-compatibility/2006" xmlns:r="http://schemas.openxmlformats.org/officeDocument/2006/relationships" xmlns:w="http://schemas.openxmlformats.org/wordprocessingml/2006/main" xmlns:w14="http://schemas.microsoft.com/office/word/2010/wordml" mc:Ignorable="w14">
+<w:styles xmlns:mc="http://schemas.openxmlformats.org/markup-compatibility/2006" xmlns:r="http://schemas.openxmlformats.org/officeDocument/2006/relationships" xmlns:w="http://schemas.openxmlformats.org/wordprocessingml/2006/main" xmlns:w14="http://schemas.microsoft.com/office/word/2010/wordml" xmlns:w15="http://schemas.microsoft.com/office/word/2012/wordml" mc:Ignorable="w14 w15">
   <w:docDefaults>
     <w:rPrDefault>
       <w:rPr>
@@ -30985,144 +30847,378 @@
       </w:pPr>
     </w:pPrDefault>
   </w:docDefaults>
-  <w:latentStyles w:defLockedState="0" w:defUIPriority="99" w:defSemiHidden="1" w:defUnhideWhenUsed="1" w:defQFormat="0" w:count="267">
-    <w:lsdException w:name="Normal" w:semiHidden="0" w:uiPriority="0" w:unhideWhenUsed="0" w:qFormat="1"/>
-    <w:lsdException w:name="heading 1" w:semiHidden="0" w:uiPriority="9" w:unhideWhenUsed="0" w:qFormat="1"/>
-    <w:lsdException w:name="heading 2" w:uiPriority="9" w:qFormat="1"/>
-    <w:lsdException w:name="heading 3" w:uiPriority="9" w:qFormat="1"/>
-    <w:lsdException w:name="heading 4" w:uiPriority="9" w:qFormat="1"/>
-    <w:lsdException w:name="heading 5" w:uiPriority="9" w:qFormat="1"/>
-    <w:lsdException w:name="heading 6" w:uiPriority="9" w:qFormat="1"/>
-    <w:lsdException w:name="heading 7" w:uiPriority="9" w:qFormat="1"/>
-    <w:lsdException w:name="heading 8" w:uiPriority="9" w:qFormat="1"/>
-    <w:lsdException w:name="heading 9" w:uiPriority="9" w:qFormat="1"/>
-    <w:lsdException w:name="toc 1" w:uiPriority="39"/>
-    <w:lsdException w:name="toc 2" w:uiPriority="39"/>
-    <w:lsdException w:name="toc 3" w:uiPriority="39"/>
-    <w:lsdException w:name="toc 4" w:uiPriority="39"/>
-    <w:lsdException w:name="toc 5" w:uiPriority="39"/>
-    <w:lsdException w:name="toc 6" w:uiPriority="39"/>
-    <w:lsdException w:name="toc 7" w:uiPriority="39"/>
-    <w:lsdException w:name="toc 8" w:uiPriority="39"/>
-    <w:lsdException w:name="toc 9" w:uiPriority="39"/>
-    <w:lsdException w:name="caption" w:uiPriority="35" w:qFormat="1"/>
-    <w:lsdException w:name="Title" w:semiHidden="0" w:uiPriority="10" w:unhideWhenUsed="0" w:qFormat="1"/>
-    <w:lsdException w:name="Default Paragraph Font" w:uiPriority="1"/>
-    <w:lsdException w:name="Subtitle" w:semiHidden="0" w:uiPriority="11" w:unhideWhenUsed="0" w:qFormat="1"/>
-    <w:lsdException w:name="Strong" w:semiHidden="0" w:uiPriority="22" w:unhideWhenUsed="0" w:qFormat="1"/>
-    <w:lsdException w:name="Emphasis" w:semiHidden="0" w:uiPriority="20" w:unhideWhenUsed="0" w:qFormat="1"/>
-    <w:lsdException w:name="Table Grid" w:semiHidden="0" w:uiPriority="39" w:unhideWhenUsed="0"/>
-    <w:lsdException w:name="Placeholder Text" w:unhideWhenUsed="0"/>
-    <w:lsdException w:name="No Spacing" w:semiHidden="0" w:uiPriority="1" w:unhideWhenUsed="0" w:qFormat="1"/>
-    <w:lsdException w:name="Light Shading" w:semiHidden="0" w:uiPriority="60" w:unhideWhenUsed="0"/>
-    <w:lsdException w:name="Light List" w:semiHidden="0" w:uiPriority="61" w:unhideWhenUsed="0"/>
-    <w:lsdException w:name="Light Grid" w:semiHidden="0" w:uiPriority="62" w:unhideWhenUsed="0"/>
-    <w:lsdException w:name="Medium Shading 1" w:semiHidden="0" w:uiPriority="63" w:unhideWhenUsed="0"/>
-    <w:lsdException w:name="Medium Shading 2" w:semiHidden="0" w:uiPriority="64" w:unhideWhenUsed="0"/>
-    <w:lsdException w:name="Medium List 1" w:semiHidden="0" w:uiPriority="65" w:unhideWhenUsed="0"/>
-    <w:lsdException w:name="Medium List 2" w:semiHidden="0" w:uiPriority="66" w:unhideWhenUsed="0"/>
-    <w:lsdException w:name="Medium Grid 1" w:semiHidden="0" w:uiPriority="67" w:unhideWhenUsed="0"/>
-    <w:lsdException w:name="Medium Grid 2" w:semiHidden="0" w:uiPriority="68" w:unhideWhenUsed="0"/>
-    <w:lsdException w:name="Medium Grid 3" w:semiHidden="0" w:uiPriority="69" w:unhideWhenUsed="0"/>
-    <w:lsdException w:name="Dark List" w:semiHidden="0" w:uiPriority="70" w:unhideWhenUsed="0"/>
-    <w:lsdException w:name="Colorful Shading" w:semiHidden="0" w:uiPriority="71" w:unhideWhenUsed="0"/>
-    <w:lsdException w:name="Colorful List" w:semiHidden="0" w:uiPriority="72" w:unhideWhenUsed="0"/>
-    <w:lsdException w:name="Colorful Grid" w:semiHidden="0" w:uiPriority="73" w:unhideWhenUsed="0"/>
-    <w:lsdException w:name="Light Shading Accent 1" w:semiHidden="0" w:uiPriority="60" w:unhideWhenUsed="0"/>
-    <w:lsdException w:name="Light List Accent 1" w:semiHidden="0" w:uiPriority="61" w:unhideWhenUsed="0"/>
-    <w:lsdException w:name="Light Grid Accent 1" w:semiHidden="0" w:uiPriority="62" w:unhideWhenUsed="0"/>
-    <w:lsdException w:name="Medium Shading 1 Accent 1" w:semiHidden="0" w:uiPriority="63" w:unhideWhenUsed="0"/>
-    <w:lsdException w:name="Medium Shading 2 Accent 1" w:semiHidden="0" w:uiPriority="64" w:unhideWhenUsed="0"/>
-    <w:lsdException w:name="Medium List 1 Accent 1" w:semiHidden="0" w:uiPriority="65" w:unhideWhenUsed="0"/>
-    <w:lsdException w:name="Revision" w:unhideWhenUsed="0"/>
-    <w:lsdException w:name="List Paragraph" w:semiHidden="0" w:uiPriority="34" w:unhideWhenUsed="0" w:qFormat="1"/>
-    <w:lsdException w:name="Quote" w:semiHidden="0" w:uiPriority="29" w:unhideWhenUsed="0" w:qFormat="1"/>
-    <w:lsdException w:name="Intense Quote" w:semiHidden="0" w:uiPriority="30" w:unhideWhenUsed="0" w:qFormat="1"/>
-    <w:lsdException w:name="Medium List 2 Accent 1" w:semiHidden="0" w:uiPriority="66" w:unhideWhenUsed="0"/>
-    <w:lsdException w:name="Medium Grid 1 Accent 1" w:semiHidden="0" w:uiPriority="67" w:unhideWhenUsed="0"/>
-    <w:lsdException w:name="Medium Grid 2 Accent 1" w:semiHidden="0" w:uiPriority="68" w:unhideWhenUsed="0"/>
-    <w:lsdException w:name="Medium Grid 3 Accent 1" w:semiHidden="0" w:uiPriority="69" w:unhideWhenUsed="0"/>
-    <w:lsdException w:name="Dark List Accent 1" w:semiHidden="0" w:uiPriority="70" w:unhideWhenUsed="0"/>
-    <w:lsdException w:name="Colorful Shading Accent 1" w:semiHidden="0" w:uiPriority="71" w:unhideWhenUsed="0"/>
-    <w:lsdException w:name="Colorful List Accent 1" w:semiHidden="0" w:uiPriority="72" w:unhideWhenUsed="0"/>
-    <w:lsdException w:name="Colorful Grid Accent 1" w:semiHidden="0" w:uiPriority="73" w:unhideWhenUsed="0"/>
-    <w:lsdException w:name="Light Shading Accent 2" w:semiHidden="0" w:uiPriority="60" w:unhideWhenUsed="0"/>
-    <w:lsdException w:name="Light List Accent 2" w:semiHidden="0" w:uiPriority="61" w:unhideWhenUsed="0"/>
-    <w:lsdException w:name="Light Grid Accent 2" w:semiHidden="0" w:uiPriority="62" w:unhideWhenUsed="0"/>
-    <w:lsdException w:name="Medium Shading 1 Accent 2" w:semiHidden="0" w:uiPriority="63" w:unhideWhenUsed="0"/>
-    <w:lsdException w:name="Medium Shading 2 Accent 2" w:semiHidden="0" w:uiPriority="64" w:unhideWhenUsed="0"/>
-    <w:lsdException w:name="Medium List 1 Accent 2" w:semiHidden="0" w:uiPriority="65" w:unhideWhenUsed="0"/>
-    <w:lsdException w:name="Medium List 2 Accent 2" w:semiHidden="0" w:uiPriority="66" w:unhideWhenUsed="0"/>
-    <w:lsdException w:name="Medium Grid 1 Accent 2" w:semiHidden="0" w:uiPriority="67" w:unhideWhenUsed="0"/>
-    <w:lsdException w:name="Medium Grid 2 Accent 2" w:semiHidden="0" w:uiPriority="68" w:unhideWhenUsed="0"/>
-    <w:lsdException w:name="Medium Grid 3 Accent 2" w:semiHidden="0" w:uiPriority="69" w:unhideWhenUsed="0"/>
-    <w:lsdException w:name="Dark List Accent 2" w:semiHidden="0" w:uiPriority="70" w:unhideWhenUsed="0"/>
-    <w:lsdException w:name="Colorful Shading Accent 2" w:semiHidden="0" w:uiPriority="71" w:unhideWhenUsed="0"/>
-    <w:lsdException w:name="Colorful List Accent 2" w:semiHidden="0" w:uiPriority="72" w:unhideWhenUsed="0"/>
-    <w:lsdException w:name="Colorful Grid Accent 2" w:semiHidden="0" w:uiPriority="73" w:unhideWhenUsed="0"/>
-    <w:lsdException w:name="Light Shading Accent 3" w:semiHidden="0" w:uiPriority="60" w:unhideWhenUsed="0"/>
-    <w:lsdException w:name="Light List Accent 3" w:semiHidden="0" w:uiPriority="61" w:unhideWhenUsed="0"/>
-    <w:lsdException w:name="Light Grid Accent 3" w:semiHidden="0" w:uiPriority="62" w:unhideWhenUsed="0"/>
-    <w:lsdException w:name="Medium Shading 1 Accent 3" w:semiHidden="0" w:uiPriority="63" w:unhideWhenUsed="0"/>
-    <w:lsdException w:name="Medium Shading 2 Accent 3" w:semiHidden="0" w:uiPriority="64" w:unhideWhenUsed="0"/>
-    <w:lsdException w:name="Medium List 1 Accent 3" w:semiHidden="0" w:uiPriority="65" w:unhideWhenUsed="0"/>
-    <w:lsdException w:name="Medium List 2 Accent 3" w:semiHidden="0" w:uiPriority="66" w:unhideWhenUsed="0"/>
-    <w:lsdException w:name="Medium Grid 1 Accent 3" w:semiHidden="0" w:uiPriority="67" w:unhideWhenUsed="0"/>
-    <w:lsdException w:name="Medium Grid 2 Accent 3" w:semiHidden="0" w:uiPriority="68" w:unhideWhenUsed="0"/>
-    <w:lsdException w:name="Medium Grid 3 Accent 3" w:semiHidden="0" w:uiPriority="69" w:unhideWhenUsed="0"/>
-    <w:lsdException w:name="Dark List Accent 3" w:semiHidden="0" w:uiPriority="70" w:unhideWhenUsed="0"/>
-    <w:lsdException w:name="Colorful Shading Accent 3" w:semiHidden="0" w:uiPriority="71" w:unhideWhenUsed="0"/>
-    <w:lsdException w:name="Colorful List Accent 3" w:semiHidden="0" w:uiPriority="72" w:unhideWhenUsed="0"/>
-    <w:lsdException w:name="Colorful Grid Accent 3" w:semiHidden="0" w:uiPriority="73" w:unhideWhenUsed="0"/>
-    <w:lsdException w:name="Light Shading Accent 4" w:semiHidden="0" w:uiPriority="60" w:unhideWhenUsed="0"/>
-    <w:lsdException w:name="Light List Accent 4" w:semiHidden="0" w:uiPriority="61" w:unhideWhenUsed="0"/>
-    <w:lsdException w:name="Light Grid Accent 4" w:semiHidden="0" w:uiPriority="62" w:unhideWhenUsed="0"/>
-    <w:lsdException w:name="Medium Shading 1 Accent 4" w:semiHidden="0" w:uiPriority="63" w:unhideWhenUsed="0"/>
-    <w:lsdException w:name="Medium Shading 2 Accent 4" w:semiHidden="0" w:uiPriority="64" w:unhideWhenUsed="0"/>
-    <w:lsdException w:name="Medium List 1 Accent 4" w:semiHidden="0" w:uiPriority="65" w:unhideWhenUsed="0"/>
-    <w:lsdException w:name="Medium List 2 Accent 4" w:semiHidden="0" w:uiPriority="66" w:unhideWhenUsed="0"/>
-    <w:lsdException w:name="Medium Grid 1 Accent 4" w:semiHidden="0" w:uiPriority="67" w:unhideWhenUsed="0"/>
-    <w:lsdException w:name="Medium Grid 2 Accent 4" w:semiHidden="0" w:uiPriority="68" w:unhideWhenUsed="0"/>
-    <w:lsdException w:name="Medium Grid 3 Accent 4" w:semiHidden="0" w:uiPriority="69" w:unhideWhenUsed="0"/>
-    <w:lsdException w:name="Dark List Accent 4" w:semiHidden="0" w:uiPriority="70" w:unhideWhenUsed="0"/>
-    <w:lsdException w:name="Colorful Shading Accent 4" w:semiHidden="0" w:uiPriority="71" w:unhideWhenUsed="0"/>
-    <w:lsdException w:name="Colorful List Accent 4" w:semiHidden="0" w:uiPriority="72" w:unhideWhenUsed="0"/>
-    <w:lsdException w:name="Colorful Grid Accent 4" w:semiHidden="0" w:uiPriority="73" w:unhideWhenUsed="0"/>
-    <w:lsdException w:name="Light Shading Accent 5" w:semiHidden="0" w:uiPriority="60" w:unhideWhenUsed="0"/>
-    <w:lsdException w:name="Light List Accent 5" w:semiHidden="0" w:uiPriority="61" w:unhideWhenUsed="0"/>
-    <w:lsdException w:name="Light Grid Accent 5" w:semiHidden="0" w:uiPriority="62" w:unhideWhenUsed="0"/>
-    <w:lsdException w:name="Medium Shading 1 Accent 5" w:semiHidden="0" w:uiPriority="63" w:unhideWhenUsed="0"/>
-    <w:lsdException w:name="Medium Shading 2 Accent 5" w:semiHidden="0" w:uiPriority="64" w:unhideWhenUsed="0"/>
-    <w:lsdException w:name="Medium List 1 Accent 5" w:semiHidden="0" w:uiPriority="65" w:unhideWhenUsed="0"/>
-    <w:lsdException w:name="Medium List 2 Accent 5" w:semiHidden="0" w:uiPriority="66" w:unhideWhenUsed="0"/>
-    <w:lsdException w:name="Medium Grid 1 Accent 5" w:semiHidden="0" w:uiPriority="67" w:unhideWhenUsed="0"/>
-    <w:lsdException w:name="Medium Grid 2 Accent 5" w:semiHidden="0" w:uiPriority="68" w:unhideWhenUsed="0"/>
-    <w:lsdException w:name="Medium Grid 3 Accent 5" w:semiHidden="0" w:uiPriority="69" w:unhideWhenUsed="0"/>
-    <w:lsdException w:name="Dark List Accent 5" w:semiHidden="0" w:uiPriority="70" w:unhideWhenUsed="0"/>
-    <w:lsdException w:name="Colorful Shading Accent 5" w:semiHidden="0" w:uiPriority="71" w:unhideWhenUsed="0"/>
-    <w:lsdException w:name="Colorful List Accent 5" w:semiHidden="0" w:uiPriority="72" w:unhideWhenUsed="0"/>
-    <w:lsdException w:name="Colorful Grid Accent 5" w:semiHidden="0" w:uiPriority="73" w:unhideWhenUsed="0"/>
-    <w:lsdException w:name="Light Shading Accent 6" w:semiHidden="0" w:uiPriority="60" w:unhideWhenUsed="0"/>
-    <w:lsdException w:name="Light List Accent 6" w:semiHidden="0" w:uiPriority="61" w:unhideWhenUsed="0"/>
-    <w:lsdException w:name="Light Grid Accent 6" w:semiHidden="0" w:uiPriority="62" w:unhideWhenUsed="0"/>
-    <w:lsdException w:name="Medium Shading 1 Accent 6" w:semiHidden="0" w:uiPriority="63" w:unhideWhenUsed="0"/>
-    <w:lsdException w:name="Medium Shading 2 Accent 6" w:semiHidden="0" w:uiPriority="64" w:unhideWhenUsed="0"/>
-    <w:lsdException w:name="Medium List 1 Accent 6" w:semiHidden="0" w:uiPriority="65" w:unhideWhenUsed="0"/>
-    <w:lsdException w:name="Medium List 2 Accent 6" w:semiHidden="0" w:uiPriority="66" w:unhideWhenUsed="0"/>
-    <w:lsdException w:name="Medium Grid 1 Accent 6" w:semiHidden="0" w:uiPriority="67" w:unhideWhenUsed="0"/>
-    <w:lsdException w:name="Medium Grid 2 Accent 6" w:semiHidden="0" w:uiPriority="68" w:unhideWhenUsed="0"/>
-    <w:lsdException w:name="Medium Grid 3 Accent 6" w:semiHidden="0" w:uiPriority="69" w:unhideWhenUsed="0"/>
-    <w:lsdException w:name="Dark List Accent 6" w:semiHidden="0" w:uiPriority="70" w:unhideWhenUsed="0"/>
-    <w:lsdException w:name="Colorful Shading Accent 6" w:semiHidden="0" w:uiPriority="71" w:unhideWhenUsed="0"/>
-    <w:lsdException w:name="Colorful List Accent 6" w:semiHidden="0" w:uiPriority="72" w:unhideWhenUsed="0"/>
-    <w:lsdException w:name="Colorful Grid Accent 6" w:semiHidden="0" w:uiPriority="73" w:unhideWhenUsed="0"/>
-    <w:lsdException w:name="Subtle Emphasis" w:semiHidden="0" w:uiPriority="19" w:unhideWhenUsed="0" w:qFormat="1"/>
-    <w:lsdException w:name="Intense Emphasis" w:semiHidden="0" w:uiPriority="21" w:unhideWhenUsed="0" w:qFormat="1"/>
-    <w:lsdException w:name="Subtle Reference" w:semiHidden="0" w:uiPriority="31" w:unhideWhenUsed="0" w:qFormat="1"/>
-    <w:lsdException w:name="Intense Reference" w:semiHidden="0" w:uiPriority="32" w:unhideWhenUsed="0" w:qFormat="1"/>
-    <w:lsdException w:name="Book Title" w:semiHidden="0" w:uiPriority="33" w:unhideWhenUsed="0" w:qFormat="1"/>
-    <w:lsdException w:name="Bibliography" w:uiPriority="37"/>
-    <w:lsdException w:name="TOC Heading" w:uiPriority="39" w:qFormat="1"/>
+  <w:latentStyles w:defLockedState="0" w:defUIPriority="99" w:defSemiHidden="0" w:defUnhideWhenUsed="0" w:defQFormat="0" w:count="371">
+    <w:lsdException w:name="Normal" w:uiPriority="0" w:qFormat="1"/>
+    <w:lsdException w:name="heading 1" w:uiPriority="9" w:qFormat="1"/>
+    <w:lsdException w:name="heading 2" w:semiHidden="1" w:uiPriority="9" w:unhideWhenUsed="1" w:qFormat="1"/>
+    <w:lsdException w:name="heading 3" w:semiHidden="1" w:uiPriority="9" w:unhideWhenUsed="1" w:qFormat="1"/>
+    <w:lsdException w:name="heading 4" w:semiHidden="1" w:uiPriority="9" w:unhideWhenUsed="1" w:qFormat="1"/>
+    <w:lsdException w:name="heading 5" w:semiHidden="1" w:uiPriority="9" w:unhideWhenUsed="1" w:qFormat="1"/>
+    <w:lsdException w:name="heading 6" w:semiHidden="1" w:uiPriority="9" w:unhideWhenUsed="1" w:qFormat="1"/>
+    <w:lsdException w:name="heading 7" w:semiHidden="1" w:uiPriority="9" w:unhideWhenUsed="1" w:qFormat="1"/>
+    <w:lsdException w:name="heading 8" w:semiHidden="1" w:uiPriority="9" w:unhideWhenUsed="1" w:qFormat="1"/>
+    <w:lsdException w:name="heading 9" w:semiHidden="1" w:uiPriority="9" w:unhideWhenUsed="1" w:qFormat="1"/>
+    <w:lsdException w:name="index 1" w:semiHidden="1" w:unhideWhenUsed="1"/>
+    <w:lsdException w:name="index 2" w:semiHidden="1" w:unhideWhenUsed="1"/>
+    <w:lsdException w:name="index 3" w:semiHidden="1" w:unhideWhenUsed="1"/>
+    <w:lsdException w:name="index 4" w:semiHidden="1" w:unhideWhenUsed="1"/>
+    <w:lsdException w:name="index 5" w:semiHidden="1" w:unhideWhenUsed="1"/>
+    <w:lsdException w:name="index 6" w:semiHidden="1" w:unhideWhenUsed="1"/>
+    <w:lsdException w:name="index 7" w:semiHidden="1" w:unhideWhenUsed="1"/>
+    <w:lsdException w:name="index 8" w:semiHidden="1" w:unhideWhenUsed="1"/>
+    <w:lsdException w:name="index 9" w:semiHidden="1" w:unhideWhenUsed="1"/>
+    <w:lsdException w:name="toc 1" w:semiHidden="1" w:uiPriority="39" w:unhideWhenUsed="1"/>
+    <w:lsdException w:name="toc 2" w:semiHidden="1" w:uiPriority="39" w:unhideWhenUsed="1"/>
+    <w:lsdException w:name="toc 3" w:semiHidden="1" w:uiPriority="39" w:unhideWhenUsed="1"/>
+    <w:lsdException w:name="toc 4" w:semiHidden="1" w:uiPriority="39" w:unhideWhenUsed="1"/>
+    <w:lsdException w:name="toc 5" w:semiHidden="1" w:uiPriority="39" w:unhideWhenUsed="1"/>
+    <w:lsdException w:name="toc 6" w:semiHidden="1" w:uiPriority="39" w:unhideWhenUsed="1"/>
+    <w:lsdException w:name="toc 7" w:semiHidden="1" w:uiPriority="39" w:unhideWhenUsed="1"/>
+    <w:lsdException w:name="toc 8" w:semiHidden="1" w:uiPriority="39" w:unhideWhenUsed="1"/>
+    <w:lsdException w:name="toc 9" w:semiHidden="1" w:uiPriority="39" w:unhideWhenUsed="1"/>
+    <w:lsdException w:name="Normal Indent" w:semiHidden="1" w:unhideWhenUsed="1"/>
+    <w:lsdException w:name="footnote text" w:semiHidden="1" w:unhideWhenUsed="1"/>
+    <w:lsdException w:name="annotation text" w:semiHidden="1" w:unhideWhenUsed="1"/>
+    <w:lsdException w:name="header" w:semiHidden="1" w:unhideWhenUsed="1"/>
+    <w:lsdException w:name="footer" w:semiHidden="1" w:unhideWhenUsed="1"/>
+    <w:lsdException w:name="index heading" w:semiHidden="1" w:unhideWhenUsed="1"/>
+    <w:lsdException w:name="caption" w:semiHidden="1" w:uiPriority="35" w:unhideWhenUsed="1" w:qFormat="1"/>
+    <w:lsdException w:name="table of figures" w:semiHidden="1" w:unhideWhenUsed="1"/>
+    <w:lsdException w:name="envelope address" w:semiHidden="1" w:unhideWhenUsed="1"/>
+    <w:lsdException w:name="envelope return" w:semiHidden="1" w:unhideWhenUsed="1"/>
+    <w:lsdException w:name="footnote reference" w:semiHidden="1" w:unhideWhenUsed="1"/>
+    <w:lsdException w:name="annotation reference" w:semiHidden="1" w:unhideWhenUsed="1"/>
+    <w:lsdException w:name="line number" w:semiHidden="1" w:unhideWhenUsed="1"/>
+    <w:lsdException w:name="page number" w:semiHidden="1" w:unhideWhenUsed="1"/>
+    <w:lsdException w:name="endnote reference" w:semiHidden="1" w:unhideWhenUsed="1"/>
+    <w:lsdException w:name="endnote text" w:semiHidden="1" w:unhideWhenUsed="1"/>
+    <w:lsdException w:name="table of authorities" w:semiHidden="1" w:unhideWhenUsed="1"/>
+    <w:lsdException w:name="macro" w:semiHidden="1" w:unhideWhenUsed="1"/>
+    <w:lsdException w:name="toa heading" w:semiHidden="1" w:unhideWhenUsed="1"/>
+    <w:lsdException w:name="List" w:semiHidden="1" w:unhideWhenUsed="1"/>
+    <w:lsdException w:name="List Bullet" w:semiHidden="1" w:unhideWhenUsed="1"/>
+    <w:lsdException w:name="List Number" w:semiHidden="1" w:unhideWhenUsed="1"/>
+    <w:lsdException w:name="List 2" w:semiHidden="1" w:unhideWhenUsed="1"/>
+    <w:lsdException w:name="List 3" w:semiHidden="1" w:unhideWhenUsed="1"/>
+    <w:lsdException w:name="List 4" w:semiHidden="1" w:unhideWhenUsed="1"/>
+    <w:lsdException w:name="List 5" w:semiHidden="1" w:unhideWhenUsed="1"/>
+    <w:lsdException w:name="List Bullet 2" w:semiHidden="1" w:unhideWhenUsed="1"/>
+    <w:lsdException w:name="List Bullet 3" w:semiHidden="1" w:unhideWhenUsed="1"/>
+    <w:lsdException w:name="List Bullet 4" w:semiHidden="1" w:unhideWhenUsed="1"/>
+    <w:lsdException w:name="List Bullet 5" w:semiHidden="1" w:unhideWhenUsed="1"/>
+    <w:lsdException w:name="List Number 2" w:semiHidden="1" w:unhideWhenUsed="1"/>
+    <w:lsdException w:name="List Number 3" w:semiHidden="1" w:unhideWhenUsed="1"/>
+    <w:lsdException w:name="List Number 4" w:semiHidden="1" w:unhideWhenUsed="1"/>
+    <w:lsdException w:name="List Number 5" w:semiHidden="1" w:unhideWhenUsed="1"/>
+    <w:lsdException w:name="Title" w:uiPriority="10" w:qFormat="1"/>
+    <w:lsdException w:name="Closing" w:semiHidden="1" w:unhideWhenUsed="1"/>
+    <w:lsdException w:name="Signature" w:semiHidden="1" w:unhideWhenUsed="1"/>
+    <w:lsdException w:name="Default Paragraph Font" w:semiHidden="1" w:uiPriority="1" w:unhideWhenUsed="1"/>
+    <w:lsdException w:name="Body Text" w:semiHidden="1" w:unhideWhenUsed="1"/>
+    <w:lsdException w:name="Body Text Indent" w:semiHidden="1" w:unhideWhenUsed="1"/>
+    <w:lsdException w:name="List Continue" w:semiHidden="1" w:unhideWhenUsed="1"/>
+    <w:lsdException w:name="List Continue 2" w:semiHidden="1" w:unhideWhenUsed="1"/>
+    <w:lsdException w:name="List Continue 3" w:semiHidden="1" w:unhideWhenUsed="1"/>
+    <w:lsdException w:name="List Continue 4" w:semiHidden="1" w:unhideWhenUsed="1"/>
+    <w:lsdException w:name="List Continue 5" w:semiHidden="1" w:unhideWhenUsed="1"/>
+    <w:lsdException w:name="Message Header" w:semiHidden="1" w:unhideWhenUsed="1"/>
+    <w:lsdException w:name="Subtitle" w:uiPriority="11" w:qFormat="1"/>
+    <w:lsdException w:name="Salutation" w:semiHidden="1" w:unhideWhenUsed="1"/>
+    <w:lsdException w:name="Date" w:semiHidden="1" w:unhideWhenUsed="1"/>
+    <w:lsdException w:name="Body Text First Indent" w:semiHidden="1" w:unhideWhenUsed="1"/>
+    <w:lsdException w:name="Body Text First Indent 2" w:semiHidden="1" w:unhideWhenUsed="1"/>
+    <w:lsdException w:name="Note Heading" w:semiHidden="1" w:unhideWhenUsed="1"/>
+    <w:lsdException w:name="Body Text 2" w:semiHidden="1" w:unhideWhenUsed="1"/>
+    <w:lsdException w:name="Body Text 3" w:semiHidden="1" w:unhideWhenUsed="1"/>
+    <w:lsdException w:name="Body Text Indent 2" w:semiHidden="1" w:unhideWhenUsed="1"/>
+    <w:lsdException w:name="Body Text Indent 3" w:semiHidden="1" w:unhideWhenUsed="1"/>
+    <w:lsdException w:name="Block Text" w:semiHidden="1" w:unhideWhenUsed="1"/>
+    <w:lsdException w:name="Hyperlink" w:semiHidden="1" w:unhideWhenUsed="1"/>
+    <w:lsdException w:name="FollowedHyperlink" w:semiHidden="1" w:unhideWhenUsed="1"/>
+    <w:lsdException w:name="Strong" w:uiPriority="22" w:qFormat="1"/>
+    <w:lsdException w:name="Emphasis" w:uiPriority="20" w:qFormat="1"/>
+    <w:lsdException w:name="Document Map" w:semiHidden="1" w:unhideWhenUsed="1"/>
+    <w:lsdException w:name="Plain Text" w:semiHidden="1" w:unhideWhenUsed="1"/>
+    <w:lsdException w:name="E-mail Signature" w:semiHidden="1" w:unhideWhenUsed="1"/>
+    <w:lsdException w:name="HTML Top of Form" w:semiHidden="1" w:unhideWhenUsed="1"/>
+    <w:lsdException w:name="HTML Bottom of Form" w:semiHidden="1" w:unhideWhenUsed="1"/>
+    <w:lsdException w:name="Normal (Web)" w:semiHidden="1" w:unhideWhenUsed="1"/>
+    <w:lsdException w:name="HTML Acronym" w:semiHidden="1" w:unhideWhenUsed="1"/>
+    <w:lsdException w:name="HTML Address" w:semiHidden="1" w:unhideWhenUsed="1"/>
+    <w:lsdException w:name="HTML Cite" w:semiHidden="1" w:unhideWhenUsed="1"/>
+    <w:lsdException w:name="HTML Code" w:semiHidden="1" w:unhideWhenUsed="1"/>
+    <w:lsdException w:name="HTML Definition" w:semiHidden="1" w:unhideWhenUsed="1"/>
+    <w:lsdException w:name="HTML Keyboard" w:semiHidden="1" w:unhideWhenUsed="1"/>
+    <w:lsdException w:name="HTML Preformatted" w:semiHidden="1" w:unhideWhenUsed="1"/>
+    <w:lsdException w:name="HTML Sample" w:semiHidden="1" w:unhideWhenUsed="1"/>
+    <w:lsdException w:name="HTML Typewriter" w:semiHidden="1" w:unhideWhenUsed="1"/>
+    <w:lsdException w:name="HTML Variable" w:semiHidden="1" w:unhideWhenUsed="1"/>
+    <w:lsdException w:name="Normal Table" w:semiHidden="1" w:unhideWhenUsed="1"/>
+    <w:lsdException w:name="annotation subject" w:semiHidden="1" w:unhideWhenUsed="1"/>
+    <w:lsdException w:name="No List" w:semiHidden="1" w:unhideWhenUsed="1"/>
+    <w:lsdException w:name="Outline List 1" w:semiHidden="1" w:unhideWhenUsed="1"/>
+    <w:lsdException w:name="Outline List 2" w:semiHidden="1" w:unhideWhenUsed="1"/>
+    <w:lsdException w:name="Outline List 3" w:semiHidden="1" w:unhideWhenUsed="1"/>
+    <w:lsdException w:name="Table Simple 1" w:semiHidden="1" w:unhideWhenUsed="1"/>
+    <w:lsdException w:name="Table Simple 2" w:semiHidden="1" w:unhideWhenUsed="1"/>
+    <w:lsdException w:name="Table Simple 3" w:semiHidden="1" w:unhideWhenUsed="1"/>
+    <w:lsdException w:name="Table Classic 1" w:semiHidden="1" w:unhideWhenUsed="1"/>
+    <w:lsdException w:name="Table Classic 2" w:semiHidden="1" w:unhideWhenUsed="1"/>
+    <w:lsdException w:name="Table Classic 3" w:semiHidden="1" w:unhideWhenUsed="1"/>
+    <w:lsdException w:name="Table Classic 4" w:semiHidden="1" w:unhideWhenUsed="1"/>
+    <w:lsdException w:name="Table Colorful 1" w:semiHidden="1" w:unhideWhenUsed="1"/>
+    <w:lsdException w:name="Table Colorful 2" w:semiHidden="1" w:unhideWhenUsed="1"/>
+    <w:lsdException w:name="Table Colorful 3" w:semiHidden="1" w:unhideWhenUsed="1"/>
+    <w:lsdException w:name="Table Columns 1" w:semiHidden="1" w:unhideWhenUsed="1"/>
+    <w:lsdException w:name="Table Columns 2" w:semiHidden="1" w:unhideWhenUsed="1"/>
+    <w:lsdException w:name="Table Columns 3" w:semiHidden="1" w:unhideWhenUsed="1"/>
+    <w:lsdException w:name="Table Columns 4" w:semiHidden="1" w:unhideWhenUsed="1"/>
+    <w:lsdException w:name="Table Columns 5" w:semiHidden="1" w:unhideWhenUsed="1"/>
+    <w:lsdException w:name="Table Grid 1" w:semiHidden="1" w:unhideWhenUsed="1"/>
+    <w:lsdException w:name="Table Grid 2" w:semiHidden="1" w:unhideWhenUsed="1"/>
+    <w:lsdException w:name="Table Grid 3" w:semiHidden="1" w:unhideWhenUsed="1"/>
+    <w:lsdException w:name="Table Grid 4" w:semiHidden="1" w:unhideWhenUsed="1"/>
+    <w:lsdException w:name="Table Grid 5" w:semiHidden="1" w:unhideWhenUsed="1"/>
+    <w:lsdException w:name="Table Grid 6" w:semiHidden="1" w:unhideWhenUsed="1"/>
+    <w:lsdException w:name="Table Grid 7" w:semiHidden="1" w:unhideWhenUsed="1"/>
+    <w:lsdException w:name="Table Grid 8" w:semiHidden="1" w:unhideWhenUsed="1"/>
+    <w:lsdException w:name="Table List 1" w:semiHidden="1" w:unhideWhenUsed="1"/>
+    <w:lsdException w:name="Table List 2" w:semiHidden="1" w:unhideWhenUsed="1"/>
+    <w:lsdException w:name="Table List 3" w:semiHidden="1" w:unhideWhenUsed="1"/>
+    <w:lsdException w:name="Table List 4" w:semiHidden="1" w:unhideWhenUsed="1"/>
+    <w:lsdException w:name="Table List 5" w:semiHidden="1" w:unhideWhenUsed="1"/>
+    <w:lsdException w:name="Table List 6" w:semiHidden="1" w:unhideWhenUsed="1"/>
+    <w:lsdException w:name="Table List 7" w:semiHidden="1" w:unhideWhenUsed="1"/>
+    <w:lsdException w:name="Table List 8" w:semiHidden="1" w:unhideWhenUsed="1"/>
+    <w:lsdException w:name="Table 3D effects 1" w:semiHidden="1" w:unhideWhenUsed="1"/>
+    <w:lsdException w:name="Table 3D effects 2" w:semiHidden="1" w:unhideWhenUsed="1"/>
+    <w:lsdException w:name="Table 3D effects 3" w:semiHidden="1" w:unhideWhenUsed="1"/>
+    <w:lsdException w:name="Table Contemporary" w:semiHidden="1" w:unhideWhenUsed="1"/>
+    <w:lsdException w:name="Table Elegant" w:semiHidden="1" w:unhideWhenUsed="1"/>
+    <w:lsdException w:name="Table Professional" w:semiHidden="1" w:unhideWhenUsed="1"/>
+    <w:lsdException w:name="Table Subtle 1" w:semiHidden="1" w:unhideWhenUsed="1"/>
+    <w:lsdException w:name="Table Subtle 2" w:semiHidden="1" w:unhideWhenUsed="1"/>
+    <w:lsdException w:name="Table Web 1" w:semiHidden="1" w:unhideWhenUsed="1"/>
+    <w:lsdException w:name="Table Web 2" w:semiHidden="1" w:unhideWhenUsed="1"/>
+    <w:lsdException w:name="Table Web 3" w:semiHidden="1" w:unhideWhenUsed="1"/>
+    <w:lsdException w:name="Balloon Text" w:semiHidden="1" w:unhideWhenUsed="1"/>
+    <w:lsdException w:name="Table Grid" w:uiPriority="39"/>
+    <w:lsdException w:name="Table Theme" w:semiHidden="1" w:unhideWhenUsed="1"/>
+    <w:lsdException w:name="Placeholder Text" w:semiHidden="1"/>
+    <w:lsdException w:name="No Spacing" w:uiPriority="1" w:qFormat="1"/>
+    <w:lsdException w:name="Light Shading" w:uiPriority="60"/>
+    <w:lsdException w:name="Light List" w:uiPriority="61"/>
+    <w:lsdException w:name="Light Grid" w:uiPriority="62"/>
+    <w:lsdException w:name="Medium Shading 1" w:uiPriority="63"/>
+    <w:lsdException w:name="Medium Shading 2" w:uiPriority="64"/>
+    <w:lsdException w:name="Medium List 1" w:uiPriority="65"/>
+    <w:lsdException w:name="Medium List 2" w:uiPriority="66"/>
+    <w:lsdException w:name="Medium Grid 1" w:uiPriority="67"/>
+    <w:lsdException w:name="Medium Grid 2" w:uiPriority="68"/>
+    <w:lsdException w:name="Medium Grid 3" w:uiPriority="69"/>
+    <w:lsdException w:name="Dark List" w:uiPriority="70"/>
+    <w:lsdException w:name="Colorful Shading" w:uiPriority="71"/>
+    <w:lsdException w:name="Colorful List" w:uiPriority="72"/>
+    <w:lsdException w:name="Colorful Grid" w:uiPriority="73"/>
+    <w:lsdException w:name="Light Shading Accent 1" w:uiPriority="60"/>
+    <w:lsdException w:name="Light List Accent 1" w:uiPriority="61"/>
+    <w:lsdException w:name="Light Grid Accent 1" w:uiPriority="62"/>
+    <w:lsdException w:name="Medium Shading 1 Accent 1" w:uiPriority="63"/>
+    <w:lsdException w:name="Medium Shading 2 Accent 1" w:uiPriority="64"/>
+    <w:lsdException w:name="Medium List 1 Accent 1" w:uiPriority="65"/>
+    <w:lsdException w:name="Revision" w:semiHidden="1"/>
+    <w:lsdException w:name="List Paragraph" w:uiPriority="34" w:qFormat="1"/>
+    <w:lsdException w:name="Quote" w:uiPriority="29" w:qFormat="1"/>
+    <w:lsdException w:name="Intense Quote" w:uiPriority="30" w:qFormat="1"/>
+    <w:lsdException w:name="Medium List 2 Accent 1" w:uiPriority="66"/>
+    <w:lsdException w:name="Medium Grid 1 Accent 1" w:uiPriority="67"/>
+    <w:lsdException w:name="Medium Grid 2 Accent 1" w:uiPriority="68"/>
+    <w:lsdException w:name="Medium Grid 3 Accent 1" w:uiPriority="69"/>
+    <w:lsdException w:name="Dark List Accent 1" w:uiPriority="70"/>
+    <w:lsdException w:name="Colorful Shading Accent 1" w:uiPriority="71"/>
+    <w:lsdException w:name="Colorful List Accent 1" w:uiPriority="72"/>
+    <w:lsdException w:name="Colorful Grid Accent 1" w:uiPriority="73"/>
+    <w:lsdException w:name="Light Shading Accent 2" w:uiPriority="60"/>
+    <w:lsdException w:name="Light List Accent 2" w:uiPriority="61"/>
+    <w:lsdException w:name="Light Grid Accent 2" w:uiPriority="62"/>
+    <w:lsdException w:name="Medium Shading 1 Accent 2" w:uiPriority="63"/>
+    <w:lsdException w:name="Medium Shading 2 Accent 2" w:uiPriority="64"/>
+    <w:lsdException w:name="Medium List 1 Accent 2" w:uiPriority="65"/>
+    <w:lsdException w:name="Medium List 2 Accent 2" w:uiPriority="66"/>
+    <w:lsdException w:name="Medium Grid 1 Accent 2" w:uiPriority="67"/>
+    <w:lsdException w:name="Medium Grid 2 Accent 2" w:uiPriority="68"/>
+    <w:lsdException w:name="Medium Grid 3 Accent 2" w:uiPriority="69"/>
+    <w:lsdException w:name="Dark List Accent 2" w:uiPriority="70"/>
+    <w:lsdException w:name="Colorful Shading Accent 2" w:uiPriority="71"/>
+    <w:lsdException w:name="Colorful List Accent 2" w:uiPriority="72"/>
+    <w:lsdException w:name="Colorful Grid Accent 2" w:uiPriority="73"/>
+    <w:lsdException w:name="Light Shading Accent 3" w:uiPriority="60"/>
+    <w:lsdException w:name="Light List Accent 3" w:uiPriority="61"/>
+    <w:lsdException w:name="Light Grid Accent 3" w:uiPriority="62"/>
+    <w:lsdException w:name="Medium Shading 1 Accent 3" w:uiPriority="63"/>
+    <w:lsdException w:name="Medium Shading 2 Accent 3" w:uiPriority="64"/>
+    <w:lsdException w:name="Medium List 1 Accent 3" w:uiPriority="65"/>
+    <w:lsdException w:name="Medium List 2 Accent 3" w:uiPriority="66"/>
+    <w:lsdException w:name="Medium Grid 1 Accent 3" w:uiPriority="67"/>
+    <w:lsdException w:name="Medium Grid 2 Accent 3" w:uiPriority="68"/>
+    <w:lsdException w:name="Medium Grid 3 Accent 3" w:uiPriority="69"/>
+    <w:lsdException w:name="Dark List Accent 3" w:uiPriority="70"/>
+    <w:lsdException w:name="Colorful Shading Accent 3" w:uiPriority="71"/>
+    <w:lsdException w:name="Colorful List Accent 3" w:uiPriority="72"/>
+    <w:lsdException w:name="Colorful Grid Accent 3" w:uiPriority="73"/>
+    <w:lsdException w:name="Light Shading Accent 4" w:uiPriority="60"/>
+    <w:lsdException w:name="Light List Accent 4" w:uiPriority="61"/>
+    <w:lsdException w:name="Light Grid Accent 4" w:uiPriority="62"/>
+    <w:lsdException w:name="Medium Shading 1 Accent 4" w:uiPriority="63"/>
+    <w:lsdException w:name="Medium Shading 2 Accent 4" w:uiPriority="64"/>
+    <w:lsdException w:name="Medium List 1 Accent 4" w:uiPriority="65"/>
+    <w:lsdException w:name="Medium List 2 Accent 4" w:uiPriority="66"/>
+    <w:lsdException w:name="Medium Grid 1 Accent 4" w:uiPriority="67"/>
+    <w:lsdException w:name="Medium Grid 2 Accent 4" w:uiPriority="68"/>
+    <w:lsdException w:name="Medium Grid 3 Accent 4" w:uiPriority="69"/>
+    <w:lsdException w:name="Dark List Accent 4" w:uiPriority="70"/>
+    <w:lsdException w:name="Colorful Shading Accent 4" w:uiPriority="71"/>
+    <w:lsdException w:name="Colorful List Accent 4" w:uiPriority="72"/>
+    <w:lsdException w:name="Colorful Grid Accent 4" w:uiPriority="73"/>
+    <w:lsdException w:name="Light Shading Accent 5" w:uiPriority="60"/>
+    <w:lsdException w:name="Light List Accent 5" w:uiPriority="61"/>
+    <w:lsdException w:name="Light Grid Accent 5" w:uiPriority="62"/>
+    <w:lsdException w:name="Medium Shading 1 Accent 5" w:uiPriority="63"/>
+    <w:lsdException w:name="Medium Shading 2 Accent 5" w:uiPriority="64"/>
+    <w:lsdException w:name="Medium List 1 Accent 5" w:uiPriority="65"/>
+    <w:lsdException w:name="Medium List 2 Accent 5" w:uiPriority="66"/>
+    <w:lsdException w:name="Medium Grid 1 Accent 5" w:uiPriority="67"/>
+    <w:lsdException w:name="Medium Grid 2 Accent 5" w:uiPriority="68"/>
+    <w:lsdException w:name="Medium Grid 3 Accent 5" w:uiPriority="69"/>
+    <w:lsdException w:name="Dark List Accent 5" w:uiPriority="70"/>
+    <w:lsdException w:name="Colorful Shading Accent 5" w:uiPriority="71"/>
+    <w:lsdException w:name="Colorful List Accent 5" w:uiPriority="72"/>
+    <w:lsdException w:name="Colorful Grid Accent 5" w:uiPriority="73"/>
+    <w:lsdException w:name="Light Shading Accent 6" w:uiPriority="60"/>
+    <w:lsdException w:name="Light List Accent 6" w:uiPriority="61"/>
+    <w:lsdException w:name="Light Grid Accent 6" w:uiPriority="62"/>
+    <w:lsdException w:name="Medium Shading 1 Accent 6" w:uiPriority="63"/>
+    <w:lsdException w:name="Medium Shading 2 Accent 6" w:uiPriority="64"/>
+    <w:lsdException w:name="Medium List 1 Accent 6" w:uiPriority="65"/>
+    <w:lsdException w:name="Medium List 2 Accent 6" w:uiPriority="66"/>
+    <w:lsdException w:name="Medium Grid 1 Accent 6" w:uiPriority="67"/>
+    <w:lsdException w:name="Medium Grid 2 Accent 6" w:uiPriority="68"/>
+    <w:lsdException w:name="Medium Grid 3 Accent 6" w:uiPriority="69"/>
+    <w:lsdException w:name="Dark List Accent 6" w:uiPriority="70"/>
+    <w:lsdException w:name="Colorful Shading Accent 6" w:uiPriority="71"/>
+    <w:lsdException w:name="Colorful List Accent 6" w:uiPriority="72"/>
+    <w:lsdException w:name="Colorful Grid Accent 6" w:uiPriority="73"/>
+    <w:lsdException w:name="Subtle Emphasis" w:uiPriority="19" w:qFormat="1"/>
+    <w:lsdException w:name="Intense Emphasis" w:uiPriority="21" w:qFormat="1"/>
+    <w:lsdException w:name="Subtle Reference" w:uiPriority="31" w:qFormat="1"/>
+    <w:lsdException w:name="Intense Reference" w:uiPriority="32" w:qFormat="1"/>
+    <w:lsdException w:name="Book Title" w:uiPriority="33" w:qFormat="1"/>
+    <w:lsdException w:name="Bibliography" w:semiHidden="1" w:uiPriority="37" w:unhideWhenUsed="1"/>
+    <w:lsdException w:name="TOC Heading" w:semiHidden="1" w:uiPriority="39" w:unhideWhenUsed="1" w:qFormat="1"/>
+    <w:lsdException w:name="Plain Table 1" w:uiPriority="41"/>
+    <w:lsdException w:name="Plain Table 2" w:uiPriority="42"/>
+    <w:lsdException w:name="Plain Table 3" w:uiPriority="43"/>
+    <w:lsdException w:name="Plain Table 4" w:uiPriority="44"/>
+    <w:lsdException w:name="Plain Table 5" w:uiPriority="45"/>
+    <w:lsdException w:name="Grid Table Light" w:uiPriority="40"/>
+    <w:lsdException w:name="Grid Table 1 Light" w:uiPriority="46"/>
+    <w:lsdException w:name="Grid Table 2" w:uiPriority="47"/>
+    <w:lsdException w:name="Grid Table 3" w:uiPriority="48"/>
+    <w:lsdException w:name="Grid Table 4" w:uiPriority="49"/>
+    <w:lsdException w:name="Grid Table 5 Dark" w:uiPriority="50"/>
+    <w:lsdException w:name="Grid Table 6 Colorful" w:uiPriority="51"/>
+    <w:lsdException w:name="Grid Table 7 Colorful" w:uiPriority="52"/>
+    <w:lsdException w:name="Grid Table 1 Light Accent 1" w:uiPriority="46"/>
+    <w:lsdException w:name="Grid Table 2 Accent 1" w:uiPriority="47"/>
+    <w:lsdException w:name="Grid Table 3 Accent 1" w:uiPriority="48"/>
+    <w:lsdException w:name="Grid Table 4 Accent 1" w:uiPriority="49"/>
+    <w:lsdException w:name="Grid Table 5 Dark Accent 1" w:uiPriority="50"/>
+    <w:lsdException w:name="Grid Table 6 Colorful Accent 1" w:uiPriority="51"/>
+    <w:lsdException w:name="Grid Table 7 Colorful Accent 1" w:uiPriority="52"/>
+    <w:lsdException w:name="Grid Table 1 Light Accent 2" w:uiPriority="46"/>
+    <w:lsdException w:name="Grid Table 2 Accent 2" w:uiPriority="47"/>
+    <w:lsdException w:name="Grid Table 3 Accent 2" w:uiPriority="48"/>
+    <w:lsdException w:name="Grid Table 4 Accent 2" w:uiPriority="49"/>
+    <w:lsdException w:name="Grid Table 5 Dark Accent 2" w:uiPriority="50"/>
+    <w:lsdException w:name="Grid Table 6 Colorful Accent 2" w:uiPriority="51"/>
+    <w:lsdException w:name="Grid Table 7 Colorful Accent 2" w:uiPriority="52"/>
+    <w:lsdException w:name="Grid Table 1 Light Accent 3" w:uiPriority="46"/>
+    <w:lsdException w:name="Grid Table 2 Accent 3" w:uiPriority="47"/>
+    <w:lsdException w:name="Grid Table 3 Accent 3" w:uiPriority="48"/>
+    <w:lsdException w:name="Grid Table 4 Accent 3" w:uiPriority="49"/>
+    <w:lsdException w:name="Grid Table 5 Dark Accent 3" w:uiPriority="50"/>
+    <w:lsdException w:name="Grid Table 6 Colorful Accent 3" w:uiPriority="51"/>
+    <w:lsdException w:name="Grid Table 7 Colorful Accent 3" w:uiPriority="52"/>
+    <w:lsdException w:name="Grid Table 1 Light Accent 4" w:uiPriority="46"/>
+    <w:lsdException w:name="Grid Table 2 Accent 4" w:uiPriority="47"/>
+    <w:lsdException w:name="Grid Table 3 Accent 4" w:uiPriority="48"/>
+    <w:lsdException w:name="Grid Table 4 Accent 4" w:uiPriority="49"/>
+    <w:lsdException w:name="Grid Table 5 Dark Accent 4" w:uiPriority="50"/>
+    <w:lsdException w:name="Grid Table 6 Colorful Accent 4" w:uiPriority="51"/>
+    <w:lsdException w:name="Grid Table 7 Colorful Accent 4" w:uiPriority="52"/>
+    <w:lsdException w:name="Grid Table 1 Light Accent 5" w:uiPriority="46"/>
+    <w:lsdException w:name="Grid Table 2 Accent 5" w:uiPriority="47"/>
+    <w:lsdException w:name="Grid Table 3 Accent 5" w:uiPriority="48"/>
+    <w:lsdException w:name="Grid Table 4 Accent 5" w:uiPriority="49"/>
+    <w:lsdException w:name="Grid Table 5 Dark Accent 5" w:uiPriority="50"/>
+    <w:lsdException w:name="Grid Table 6 Colorful Accent 5" w:uiPriority="51"/>
+    <w:lsdException w:name="Grid Table 7 Colorful Accent 5" w:uiPriority="52"/>
+    <w:lsdException w:name="Grid Table 1 Light Accent 6" w:uiPriority="46"/>
+    <w:lsdException w:name="Grid Table 2 Accent 6" w:uiPriority="47"/>
+    <w:lsdException w:name="Grid Table 3 Accent 6" w:uiPriority="48"/>
+    <w:lsdException w:name="Grid Table 4 Accent 6" w:uiPriority="49"/>
+    <w:lsdException w:name="Grid Table 5 Dark Accent 6" w:uiPriority="50"/>
+    <w:lsdException w:name="Grid Table 6 Colorful Accent 6" w:uiPriority="51"/>
+    <w:lsdException w:name="Grid Table 7 Colorful Accent 6" w:uiPriority="52"/>
+    <w:lsdException w:name="List Table 1 Light" w:uiPriority="46"/>
+    <w:lsdException w:name="List Table 2" w:uiPriority="47"/>
+    <w:lsdException w:name="List Table 3" w:uiPriority="48"/>
+    <w:lsdException w:name="List Table 4" w:uiPriority="49"/>
+    <w:lsdException w:name="List Table 5 Dark" w:uiPriority="50"/>
+    <w:lsdException w:name="List Table 6 Colorful" w:uiPriority="51"/>
+    <w:lsdException w:name="List Table 7 Colorful" w:uiPriority="52"/>
+    <w:lsdException w:name="List Table 1 Light Accent 1" w:uiPriority="46"/>
+    <w:lsdException w:name="List Table 2 Accent 1" w:uiPriority="47"/>
+    <w:lsdException w:name="List Table 3 Accent 1" w:uiPriority="48"/>
+    <w:lsdException w:name="List Table 4 Accent 1" w:uiPriority="49"/>
+    <w:lsdException w:name="List Table 5 Dark Accent 1" w:uiPriority="50"/>
+    <w:lsdException w:name="List Table 6 Colorful Accent 1" w:uiPriority="51"/>
+    <w:lsdException w:name="List Table 7 Colorful Accent 1" w:uiPriority="52"/>
+    <w:lsdException w:name="List Table 1 Light Accent 2" w:uiPriority="46"/>
+    <w:lsdException w:name="List Table 2 Accent 2" w:uiPriority="47"/>
+    <w:lsdException w:name="List Table 3 Accent 2" w:uiPriority="48"/>
+    <w:lsdException w:name="List Table 4 Accent 2" w:uiPriority="49"/>
+    <w:lsdException w:name="List Table 5 Dark Accent 2" w:uiPriority="50"/>
+    <w:lsdException w:name="List Table 6 Colorful Accent 2" w:uiPriority="51"/>
+    <w:lsdException w:name="List Table 7 Colorful Accent 2" w:uiPriority="52"/>
+    <w:lsdException w:name="List Table 1 Light Accent 3" w:uiPriority="46"/>
+    <w:lsdException w:name="List Table 2 Accent 3" w:uiPriority="47"/>
+    <w:lsdException w:name="List Table 3 Accent 3" w:uiPriority="48"/>
+    <w:lsdException w:name="List Table 4 Accent 3" w:uiPriority="49"/>
+    <w:lsdException w:name="List Table 5 Dark Accent 3" w:uiPriority="50"/>
+    <w:lsdException w:name="List Table 6 Colorful Accent 3" w:uiPriority="51"/>
+    <w:lsdException w:name="List Table 7 Colorful Accent 3" w:uiPriority="52"/>
+    <w:lsdException w:name="List Table 1 Light Accent 4" w:uiPriority="46"/>
+    <w:lsdException w:name="List Table 2 Accent 4" w:uiPriority="47"/>
+    <w:lsdException w:name="List Table 3 Accent 4" w:uiPriority="48"/>
+    <w:lsdException w:name="List Table 4 Accent 4" w:uiPriority="49"/>
+    <w:lsdException w:name="List Table 5 Dark Accent 4" w:uiPriority="50"/>
+    <w:lsdException w:name="List Table 6 Colorful Accent 4" w:uiPriority="51"/>
+    <w:lsdException w:name="List Table 7 Colorful Accent 4" w:uiPriority="52"/>
+    <w:lsdException w:name="List Table 1 Light Accent 5" w:uiPriority="46"/>
+    <w:lsdException w:name="List Table 2 Accent 5" w:uiPriority="47"/>
+    <w:lsdException w:name="List Table 3 Accent 5" w:uiPriority="48"/>
+    <w:lsdException w:name="List Table 4 Accent 5" w:uiPriority="49"/>
+    <w:lsdException w:name="List Table 5 Dark Accent 5" w:uiPriority="50"/>
+    <w:lsdException w:name="List Table 6 Colorful Accent 5" w:uiPriority="51"/>
+    <w:lsdException w:name="List Table 7 Colorful Accent 5" w:uiPriority="52"/>
+    <w:lsdException w:name="List Table 1 Light Accent 6" w:uiPriority="46"/>
+    <w:lsdException w:name="List Table 2 Accent 6" w:uiPriority="47"/>
+    <w:lsdException w:name="List Table 3 Accent 6" w:uiPriority="48"/>
+    <w:lsdException w:name="List Table 4 Accent 6" w:uiPriority="49"/>
+    <w:lsdException w:name="List Table 5 Dark Accent 6" w:uiPriority="50"/>
+    <w:lsdException w:name="List Table 6 Colorful Accent 6" w:uiPriority="51"/>
+    <w:lsdException w:name="List Table 7 Colorful Accent 6" w:uiPriority="52"/>
   </w:latentStyles>
   <w:style w:type="paragraph" w:default="1" w:styleId="a">
     <w:name w:val="Normal"/>
@@ -31135,6 +31231,7 @@
   <w:style w:type="character" w:default="1" w:styleId="a0">
     <w:name w:val="Default Paragraph Font"/>
     <w:uiPriority w:val="1"/>
+    <w:semiHidden/>
     <w:unhideWhenUsed/>
   </w:style>
   <w:style w:type="table" w:default="1" w:styleId="a1">
@@ -31182,7 +31279,6 @@
       <w:lang w:bidi="ar-SA"/>
     </w:rPr>
     <w:tblPr>
-      <w:tblInd w:w="0" w:type="dxa"/>
       <w:tblBorders>
         <w:top w:val="single" w:sz="4" w:space="0" w:color="auto"/>
         <w:left w:val="single" w:sz="4" w:space="0" w:color="auto"/>
@@ -31191,12 +31287,6 @@
         <w:insideH w:val="single" w:sz="4" w:space="0" w:color="auto"/>
         <w:insideV w:val="single" w:sz="4" w:space="0" w:color="auto"/>
       </w:tblBorders>
-      <w:tblCellMar>
-        <w:top w:w="0" w:type="dxa"/>
-        <w:left w:w="108" w:type="dxa"/>
-        <w:bottom w:w="0" w:type="dxa"/>
-        <w:right w:w="108" w:type="dxa"/>
-      </w:tblCellMar>
     </w:tblPr>
   </w:style>
   <w:style w:type="table" w:customStyle="1" w:styleId="1">
@@ -31213,7 +31303,6 @@
       <w:lang w:bidi="ar-SA"/>
     </w:rPr>
     <w:tblPr>
-      <w:tblInd w:w="0" w:type="dxa"/>
       <w:tblBorders>
         <w:top w:val="single" w:sz="4" w:space="0" w:color="auto"/>
         <w:left w:val="single" w:sz="4" w:space="0" w:color="auto"/>
@@ -31222,12 +31311,6 @@
         <w:insideH w:val="single" w:sz="4" w:space="0" w:color="auto"/>
         <w:insideV w:val="single" w:sz="4" w:space="0" w:color="auto"/>
       </w:tblBorders>
-      <w:tblCellMar>
-        <w:top w:w="0" w:type="dxa"/>
-        <w:left w:w="108" w:type="dxa"/>
-        <w:bottom w:w="0" w:type="dxa"/>
-        <w:right w:w="108" w:type="dxa"/>
-      </w:tblCellMar>
     </w:tblPr>
   </w:style>
   <w:style w:type="table" w:customStyle="1" w:styleId="2">
@@ -31244,7 +31327,6 @@
       <w:lang w:bidi="ar-SA"/>
     </w:rPr>
     <w:tblPr>
-      <w:tblInd w:w="0" w:type="dxa"/>
       <w:tblBorders>
         <w:top w:val="single" w:sz="4" w:space="0" w:color="auto"/>
         <w:left w:val="single" w:sz="4" w:space="0" w:color="auto"/>
@@ -31253,12 +31335,6 @@
         <w:insideH w:val="single" w:sz="4" w:space="0" w:color="auto"/>
         <w:insideV w:val="single" w:sz="4" w:space="0" w:color="auto"/>
       </w:tblBorders>
-      <w:tblCellMar>
-        <w:top w:w="0" w:type="dxa"/>
-        <w:left w:w="108" w:type="dxa"/>
-        <w:bottom w:w="0" w:type="dxa"/>
-        <w:right w:w="108" w:type="dxa"/>
-      </w:tblCellMar>
     </w:tblPr>
   </w:style>
   <w:style w:type="table" w:customStyle="1" w:styleId="3">
@@ -31275,7 +31351,6 @@
       <w:lang w:bidi="ar-SA"/>
     </w:rPr>
     <w:tblPr>
-      <w:tblInd w:w="0" w:type="dxa"/>
       <w:tblBorders>
         <w:top w:val="single" w:sz="4" w:space="0" w:color="auto"/>
         <w:left w:val="single" w:sz="4" w:space="0" w:color="auto"/>
@@ -31284,437 +31359,6 @@
         <w:insideH w:val="single" w:sz="4" w:space="0" w:color="auto"/>
         <w:insideV w:val="single" w:sz="4" w:space="0" w:color="auto"/>
       </w:tblBorders>
-      <w:tblCellMar>
-        <w:top w:w="0" w:type="dxa"/>
-        <w:left w:w="108" w:type="dxa"/>
-        <w:bottom w:w="0" w:type="dxa"/>
-        <w:right w:w="108" w:type="dxa"/>
-      </w:tblCellMar>
-    </w:tblPr>
-  </w:style>
-  <w:style w:type="character" w:styleId="a5">
-    <w:name w:val="annotation reference"/>
-    <w:basedOn w:val="a0"/>
-    <w:uiPriority w:val="99"/>
-    <w:semiHidden/>
-    <w:unhideWhenUsed/>
-    <w:rsid w:val="003B3101"/>
-    <w:rPr>
-      <w:sz w:val="16"/>
-      <w:szCs w:val="18"/>
-    </w:rPr>
-  </w:style>
-  <w:style w:type="paragraph" w:styleId="a6">
-    <w:name w:val="annotation text"/>
-    <w:basedOn w:val="a"/>
-    <w:link w:val="a7"/>
-    <w:uiPriority w:val="99"/>
-    <w:semiHidden/>
-    <w:unhideWhenUsed/>
-    <w:rsid w:val="003B3101"/>
-    <w:pPr>
-      <w:spacing w:line="240" w:lineRule="auto"/>
-    </w:pPr>
-    <w:rPr>
-      <w:sz w:val="20"/>
-      <w:szCs w:val="25"/>
-    </w:rPr>
-  </w:style>
-  <w:style w:type="character" w:customStyle="1" w:styleId="a7">
-    <w:name w:val="ข้อความข้อคิดเห็น อักขระ"/>
-    <w:basedOn w:val="a0"/>
-    <w:link w:val="a6"/>
-    <w:uiPriority w:val="99"/>
-    <w:semiHidden/>
-    <w:rsid w:val="003B3101"/>
-    <w:rPr>
-      <w:sz w:val="20"/>
-      <w:szCs w:val="25"/>
-    </w:rPr>
-  </w:style>
-  <w:style w:type="paragraph" w:styleId="a8">
-    <w:name w:val="annotation subject"/>
-    <w:basedOn w:val="a6"/>
-    <w:next w:val="a6"/>
-    <w:link w:val="a9"/>
-    <w:uiPriority w:val="99"/>
-    <w:semiHidden/>
-    <w:unhideWhenUsed/>
-    <w:rsid w:val="003B3101"/>
-    <w:rPr>
-      <w:b/>
-      <w:bCs/>
-    </w:rPr>
-  </w:style>
-  <w:style w:type="character" w:customStyle="1" w:styleId="a9">
-    <w:name w:val="ชื่อเรื่องของข้อคิดเห็น อักขระ"/>
-    <w:basedOn w:val="a7"/>
-    <w:link w:val="a8"/>
-    <w:uiPriority w:val="99"/>
-    <w:semiHidden/>
-    <w:rsid w:val="003B3101"/>
-    <w:rPr>
-      <w:b/>
-      <w:bCs/>
-      <w:sz w:val="20"/>
-      <w:szCs w:val="25"/>
-    </w:rPr>
-  </w:style>
-  <w:style w:type="paragraph" w:styleId="aa">
-    <w:name w:val="Balloon Text"/>
-    <w:basedOn w:val="a"/>
-    <w:link w:val="ab"/>
-    <w:uiPriority w:val="99"/>
-    <w:semiHidden/>
-    <w:unhideWhenUsed/>
-    <w:rsid w:val="003B3101"/>
-    <w:pPr>
-      <w:spacing w:after="0" w:line="240" w:lineRule="auto"/>
-    </w:pPr>
-    <w:rPr>
-      <w:rFonts w:ascii="Leelawadee" w:hAnsi="Leelawadee" w:cs="Angsana New"/>
-      <w:sz w:val="18"/>
-      <w:szCs w:val="22"/>
-    </w:rPr>
-  </w:style>
-  <w:style w:type="character" w:customStyle="1" w:styleId="ab">
-    <w:name w:val="ข้อความบอลลูน อักขระ"/>
-    <w:basedOn w:val="a0"/>
-    <w:link w:val="aa"/>
-    <w:uiPriority w:val="99"/>
-    <w:semiHidden/>
-    <w:rsid w:val="003B3101"/>
-    <w:rPr>
-      <w:rFonts w:ascii="Leelawadee" w:hAnsi="Leelawadee" w:cs="Angsana New"/>
-      <w:sz w:val="18"/>
-      <w:szCs w:val="22"/>
-    </w:rPr>
-  </w:style>
-</w:styles>
-</file>
-
-<file path=word/stylesWithEffects.xml><?xml version="1.0" encoding="utf-8"?>
-<w:styles xmlns:wpc="http://schemas.microsoft.com/office/word/2010/wordprocessingCanvas" xmlns:mc="http://schemas.openxmlformats.org/markup-compatibility/2006" xmlns:o="urn:schemas-microsoft-com:office:office" xmlns:r="http://schemas.openxmlformats.org/officeDocument/2006/relationships" xmlns:m="http://schemas.openxmlformats.org/officeDocument/2006/math" xmlns:v="urn:schemas-microsoft-com:vml" xmlns:wp14="http://schemas.microsoft.com/office/word/2010/wordprocessingDrawing" xmlns:wp="http://schemas.openxmlformats.org/drawingml/2006/wordprocessingDrawing" xmlns:w10="urn:schemas-microsoft-com:office:word" xmlns:w="http://schemas.openxmlformats.org/wordprocessingml/2006/main" xmlns:w14="http://schemas.microsoft.com/office/word/2010/wordml" xmlns:wpg="http://schemas.microsoft.com/office/word/2010/wordprocessingGroup" xmlns:wpi="http://schemas.microsoft.com/office/word/2010/wordprocessingInk" xmlns:wne="http://schemas.microsoft.com/office/word/2006/wordml" xmlns:wps="http://schemas.microsoft.com/office/word/2010/wordprocessingShape" mc:Ignorable="w14 wp14">
-  <w:docDefaults>
-    <w:rPrDefault>
-      <w:rPr>
-        <w:rFonts w:asciiTheme="minorHAnsi" w:eastAsiaTheme="minorHAnsi" w:hAnsiTheme="minorHAnsi" w:cstheme="minorBidi"/>
-        <w:sz w:val="22"/>
-        <w:szCs w:val="28"/>
-        <w:lang w:val="en-US" w:eastAsia="en-US" w:bidi="th-TH"/>
-      </w:rPr>
-    </w:rPrDefault>
-    <w:pPrDefault>
-      <w:pPr>
-        <w:spacing w:after="160" w:line="259" w:lineRule="auto"/>
-      </w:pPr>
-    </w:pPrDefault>
-  </w:docDefaults>
-  <w:latentStyles w:defLockedState="0" w:defUIPriority="99" w:defSemiHidden="1" w:defUnhideWhenUsed="1" w:defQFormat="0" w:count="267">
-    <w:lsdException w:name="Normal" w:semiHidden="0" w:uiPriority="0" w:unhideWhenUsed="0" w:qFormat="1"/>
-    <w:lsdException w:name="heading 1" w:semiHidden="0" w:uiPriority="9" w:unhideWhenUsed="0" w:qFormat="1"/>
-    <w:lsdException w:name="heading 2" w:uiPriority="9" w:qFormat="1"/>
-    <w:lsdException w:name="heading 3" w:uiPriority="9" w:qFormat="1"/>
-    <w:lsdException w:name="heading 4" w:uiPriority="9" w:qFormat="1"/>
-    <w:lsdException w:name="heading 5" w:uiPriority="9" w:qFormat="1"/>
-    <w:lsdException w:name="heading 6" w:uiPriority="9" w:qFormat="1"/>
-    <w:lsdException w:name="heading 7" w:uiPriority="9" w:qFormat="1"/>
-    <w:lsdException w:name="heading 8" w:uiPriority="9" w:qFormat="1"/>
-    <w:lsdException w:name="heading 9" w:uiPriority="9" w:qFormat="1"/>
-    <w:lsdException w:name="toc 1" w:uiPriority="39"/>
-    <w:lsdException w:name="toc 2" w:uiPriority="39"/>
-    <w:lsdException w:name="toc 3" w:uiPriority="39"/>
-    <w:lsdException w:name="toc 4" w:uiPriority="39"/>
-    <w:lsdException w:name="toc 5" w:uiPriority="39"/>
-    <w:lsdException w:name="toc 6" w:uiPriority="39"/>
-    <w:lsdException w:name="toc 7" w:uiPriority="39"/>
-    <w:lsdException w:name="toc 8" w:uiPriority="39"/>
-    <w:lsdException w:name="toc 9" w:uiPriority="39"/>
-    <w:lsdException w:name="caption" w:uiPriority="35" w:qFormat="1"/>
-    <w:lsdException w:name="Title" w:semiHidden="0" w:uiPriority="10" w:unhideWhenUsed="0" w:qFormat="1"/>
-    <w:lsdException w:name="Default Paragraph Font" w:uiPriority="1"/>
-    <w:lsdException w:name="Subtitle" w:semiHidden="0" w:uiPriority="11" w:unhideWhenUsed="0" w:qFormat="1"/>
-    <w:lsdException w:name="Strong" w:semiHidden="0" w:uiPriority="22" w:unhideWhenUsed="0" w:qFormat="1"/>
-    <w:lsdException w:name="Emphasis" w:semiHidden="0" w:uiPriority="20" w:unhideWhenUsed="0" w:qFormat="1"/>
-    <w:lsdException w:name="Table Grid" w:semiHidden="0" w:uiPriority="39" w:unhideWhenUsed="0"/>
-    <w:lsdException w:name="Placeholder Text" w:unhideWhenUsed="0"/>
-    <w:lsdException w:name="No Spacing" w:semiHidden="0" w:uiPriority="1" w:unhideWhenUsed="0" w:qFormat="1"/>
-    <w:lsdException w:name="Light Shading" w:semiHidden="0" w:uiPriority="60" w:unhideWhenUsed="0"/>
-    <w:lsdException w:name="Light List" w:semiHidden="0" w:uiPriority="61" w:unhideWhenUsed="0"/>
-    <w:lsdException w:name="Light Grid" w:semiHidden="0" w:uiPriority="62" w:unhideWhenUsed="0"/>
-    <w:lsdException w:name="Medium Shading 1" w:semiHidden="0" w:uiPriority="63" w:unhideWhenUsed="0"/>
-    <w:lsdException w:name="Medium Shading 2" w:semiHidden="0" w:uiPriority="64" w:unhideWhenUsed="0"/>
-    <w:lsdException w:name="Medium List 1" w:semiHidden="0" w:uiPriority="65" w:unhideWhenUsed="0"/>
-    <w:lsdException w:name="Medium List 2" w:semiHidden="0" w:uiPriority="66" w:unhideWhenUsed="0"/>
-    <w:lsdException w:name="Medium Grid 1" w:semiHidden="0" w:uiPriority="67" w:unhideWhenUsed="0"/>
-    <w:lsdException w:name="Medium Grid 2" w:semiHidden="0" w:uiPriority="68" w:unhideWhenUsed="0"/>
-    <w:lsdException w:name="Medium Grid 3" w:semiHidden="0" w:uiPriority="69" w:unhideWhenUsed="0"/>
-    <w:lsdException w:name="Dark List" w:semiHidden="0" w:uiPriority="70" w:unhideWhenUsed="0"/>
-    <w:lsdException w:name="Colorful Shading" w:semiHidden="0" w:uiPriority="71" w:unhideWhenUsed="0"/>
-    <w:lsdException w:name="Colorful List" w:semiHidden="0" w:uiPriority="72" w:unhideWhenUsed="0"/>
-    <w:lsdException w:name="Colorful Grid" w:semiHidden="0" w:uiPriority="73" w:unhideWhenUsed="0"/>
-    <w:lsdException w:name="Light Shading Accent 1" w:semiHidden="0" w:uiPriority="60" w:unhideWhenUsed="0"/>
-    <w:lsdException w:name="Light List Accent 1" w:semiHidden="0" w:uiPriority="61" w:unhideWhenUsed="0"/>
-    <w:lsdException w:name="Light Grid Accent 1" w:semiHidden="0" w:uiPriority="62" w:unhideWhenUsed="0"/>
-    <w:lsdException w:name="Medium Shading 1 Accent 1" w:semiHidden="0" w:uiPriority="63" w:unhideWhenUsed="0"/>
-    <w:lsdException w:name="Medium Shading 2 Accent 1" w:semiHidden="0" w:uiPriority="64" w:unhideWhenUsed="0"/>
-    <w:lsdException w:name="Medium List 1 Accent 1" w:semiHidden="0" w:uiPriority="65" w:unhideWhenUsed="0"/>
-    <w:lsdException w:name="Revision" w:unhideWhenUsed="0"/>
-    <w:lsdException w:name="List Paragraph" w:semiHidden="0" w:uiPriority="34" w:unhideWhenUsed="0" w:qFormat="1"/>
-    <w:lsdException w:name="Quote" w:semiHidden="0" w:uiPriority="29" w:unhideWhenUsed="0" w:qFormat="1"/>
-    <w:lsdException w:name="Intense Quote" w:semiHidden="0" w:uiPriority="30" w:unhideWhenUsed="0" w:qFormat="1"/>
-    <w:lsdException w:name="Medium List 2 Accent 1" w:semiHidden="0" w:uiPriority="66" w:unhideWhenUsed="0"/>
-    <w:lsdException w:name="Medium Grid 1 Accent 1" w:semiHidden="0" w:uiPriority="67" w:unhideWhenUsed="0"/>
-    <w:lsdException w:name="Medium Grid 2 Accent 1" w:semiHidden="0" w:uiPriority="68" w:unhideWhenUsed="0"/>
-    <w:lsdException w:name="Medium Grid 3 Accent 1" w:semiHidden="0" w:uiPriority="69" w:unhideWhenUsed="0"/>
-    <w:lsdException w:name="Dark List Accent 1" w:semiHidden="0" w:uiPriority="70" w:unhideWhenUsed="0"/>
-    <w:lsdException w:name="Colorful Shading Accent 1" w:semiHidden="0" w:uiPriority="71" w:unhideWhenUsed="0"/>
-    <w:lsdException w:name="Colorful List Accent 1" w:semiHidden="0" w:uiPriority="72" w:unhideWhenUsed="0"/>
-    <w:lsdException w:name="Colorful Grid Accent 1" w:semiHidden="0" w:uiPriority="73" w:unhideWhenUsed="0"/>
-    <w:lsdException w:name="Light Shading Accent 2" w:semiHidden="0" w:uiPriority="60" w:unhideWhenUsed="0"/>
-    <w:lsdException w:name="Light List Accent 2" w:semiHidden="0" w:uiPriority="61" w:unhideWhenUsed="0"/>
-    <w:lsdException w:name="Light Grid Accent 2" w:semiHidden="0" w:uiPriority="62" w:unhideWhenUsed="0"/>
-    <w:lsdException w:name="Medium Shading 1 Accent 2" w:semiHidden="0" w:uiPriority="63" w:unhideWhenUsed="0"/>
-    <w:lsdException w:name="Medium Shading 2 Accent 2" w:semiHidden="0" w:uiPriority="64" w:unhideWhenUsed="0"/>
-    <w:lsdException w:name="Medium List 1 Accent 2" w:semiHidden="0" w:uiPriority="65" w:unhideWhenUsed="0"/>
-    <w:lsdException w:name="Medium List 2 Accent 2" w:semiHidden="0" w:uiPriority="66" w:unhideWhenUsed="0"/>
-    <w:lsdException w:name="Medium Grid 1 Accent 2" w:semiHidden="0" w:uiPriority="67" w:unhideWhenUsed="0"/>
-    <w:lsdException w:name="Medium Grid 2 Accent 2" w:semiHidden="0" w:uiPriority="68" w:unhideWhenUsed="0"/>
-    <w:lsdException w:name="Medium Grid 3 Accent 2" w:semiHidden="0" w:uiPriority="69" w:unhideWhenUsed="0"/>
-    <w:lsdException w:name="Dark List Accent 2" w:semiHidden="0" w:uiPriority="70" w:unhideWhenUsed="0"/>
-    <w:lsdException w:name="Colorful Shading Accent 2" w:semiHidden="0" w:uiPriority="71" w:unhideWhenUsed="0"/>
-    <w:lsdException w:name="Colorful List Accent 2" w:semiHidden="0" w:uiPriority="72" w:unhideWhenUsed="0"/>
-    <w:lsdException w:name="Colorful Grid Accent 2" w:semiHidden="0" w:uiPriority="73" w:unhideWhenUsed="0"/>
-    <w:lsdException w:name="Light Shading Accent 3" w:semiHidden="0" w:uiPriority="60" w:unhideWhenUsed="0"/>
-    <w:lsdException w:name="Light List Accent 3" w:semiHidden="0" w:uiPriority="61" w:unhideWhenUsed="0"/>
-    <w:lsdException w:name="Light Grid Accent 3" w:semiHidden="0" w:uiPriority="62" w:unhideWhenUsed="0"/>
-    <w:lsdException w:name="Medium Shading 1 Accent 3" w:semiHidden="0" w:uiPriority="63" w:unhideWhenUsed="0"/>
-    <w:lsdException w:name="Medium Shading 2 Accent 3" w:semiHidden="0" w:uiPriority="64" w:unhideWhenUsed="0"/>
-    <w:lsdException w:name="Medium List 1 Accent 3" w:semiHidden="0" w:uiPriority="65" w:unhideWhenUsed="0"/>
-    <w:lsdException w:name="Medium List 2 Accent 3" w:semiHidden="0" w:uiPriority="66" w:unhideWhenUsed="0"/>
-    <w:lsdException w:name="Medium Grid 1 Accent 3" w:semiHidden="0" w:uiPriority="67" w:unhideWhenUsed="0"/>
-    <w:lsdException w:name="Medium Grid 2 Accent 3" w:semiHidden="0" w:uiPriority="68" w:unhideWhenUsed="0"/>
-    <w:lsdException w:name="Medium Grid 3 Accent 3" w:semiHidden="0" w:uiPriority="69" w:unhideWhenUsed="0"/>
-    <w:lsdException w:name="Dark List Accent 3" w:semiHidden="0" w:uiPriority="70" w:unhideWhenUsed="0"/>
-    <w:lsdException w:name="Colorful Shading Accent 3" w:semiHidden="0" w:uiPriority="71" w:unhideWhenUsed="0"/>
-    <w:lsdException w:name="Colorful List Accent 3" w:semiHidden="0" w:uiPriority="72" w:unhideWhenUsed="0"/>
-    <w:lsdException w:name="Colorful Grid Accent 3" w:semiHidden="0" w:uiPriority="73" w:unhideWhenUsed="0"/>
-    <w:lsdException w:name="Light Shading Accent 4" w:semiHidden="0" w:uiPriority="60" w:unhideWhenUsed="0"/>
-    <w:lsdException w:name="Light List Accent 4" w:semiHidden="0" w:uiPriority="61" w:unhideWhenUsed="0"/>
-    <w:lsdException w:name="Light Grid Accent 4" w:semiHidden="0" w:uiPriority="62" w:unhideWhenUsed="0"/>
-    <w:lsdException w:name="Medium Shading 1 Accent 4" w:semiHidden="0" w:uiPriority="63" w:unhideWhenUsed="0"/>
-    <w:lsdException w:name="Medium Shading 2 Accent 4" w:semiHidden="0" w:uiPriority="64" w:unhideWhenUsed="0"/>
-    <w:lsdException w:name="Medium List 1 Accent 4" w:semiHidden="0" w:uiPriority="65" w:unhideWhenUsed="0"/>
-    <w:lsdException w:name="Medium List 2 Accent 4" w:semiHidden="0" w:uiPriority="66" w:unhideWhenUsed="0"/>
-    <w:lsdException w:name="Medium Grid 1 Accent 4" w:semiHidden="0" w:uiPriority="67" w:unhideWhenUsed="0"/>
-    <w:lsdException w:name="Medium Grid 2 Accent 4" w:semiHidden="0" w:uiPriority="68" w:unhideWhenUsed="0"/>
-    <w:lsdException w:name="Medium Grid 3 Accent 4" w:semiHidden="0" w:uiPriority="69" w:unhideWhenUsed="0"/>
-    <w:lsdException w:name="Dark List Accent 4" w:semiHidden="0" w:uiPriority="70" w:unhideWhenUsed="0"/>
-    <w:lsdException w:name="Colorful Shading Accent 4" w:semiHidden="0" w:uiPriority="71" w:unhideWhenUsed="0"/>
-    <w:lsdException w:name="Colorful List Accent 4" w:semiHidden="0" w:uiPriority="72" w:unhideWhenUsed="0"/>
-    <w:lsdException w:name="Colorful Grid Accent 4" w:semiHidden="0" w:uiPriority="73" w:unhideWhenUsed="0"/>
-    <w:lsdException w:name="Light Shading Accent 5" w:semiHidden="0" w:uiPriority="60" w:unhideWhenUsed="0"/>
-    <w:lsdException w:name="Light List Accent 5" w:semiHidden="0" w:uiPriority="61" w:unhideWhenUsed="0"/>
-    <w:lsdException w:name="Light Grid Accent 5" w:semiHidden="0" w:uiPriority="62" w:unhideWhenUsed="0"/>
-    <w:lsdException w:name="Medium Shading 1 Accent 5" w:semiHidden="0" w:uiPriority="63" w:unhideWhenUsed="0"/>
-    <w:lsdException w:name="Medium Shading 2 Accent 5" w:semiHidden="0" w:uiPriority="64" w:unhideWhenUsed="0"/>
-    <w:lsdException w:name="Medium List 1 Accent 5" w:semiHidden="0" w:uiPriority="65" w:unhideWhenUsed="0"/>
-    <w:lsdException w:name="Medium List 2 Accent 5" w:semiHidden="0" w:uiPriority="66" w:unhideWhenUsed="0"/>
-    <w:lsdException w:name="Medium Grid 1 Accent 5" w:semiHidden="0" w:uiPriority="67" w:unhideWhenUsed="0"/>
-    <w:lsdException w:name="Medium Grid 2 Accent 5" w:semiHidden="0" w:uiPriority="68" w:unhideWhenUsed="0"/>
-    <w:lsdException w:name="Medium Grid 3 Accent 5" w:semiHidden="0" w:uiPriority="69" w:unhideWhenUsed="0"/>
-    <w:lsdException w:name="Dark List Accent 5" w:semiHidden="0" w:uiPriority="70" w:unhideWhenUsed="0"/>
-    <w:lsdException w:name="Colorful Shading Accent 5" w:semiHidden="0" w:uiPriority="71" w:unhideWhenUsed="0"/>
-    <w:lsdException w:name="Colorful List Accent 5" w:semiHidden="0" w:uiPriority="72" w:unhideWhenUsed="0"/>
-    <w:lsdException w:name="Colorful Grid Accent 5" w:semiHidden="0" w:uiPriority="73" w:unhideWhenUsed="0"/>
-    <w:lsdException w:name="Light Shading Accent 6" w:semiHidden="0" w:uiPriority="60" w:unhideWhenUsed="0"/>
-    <w:lsdException w:name="Light List Accent 6" w:semiHidden="0" w:uiPriority="61" w:unhideWhenUsed="0"/>
-    <w:lsdException w:name="Light Grid Accent 6" w:semiHidden="0" w:uiPriority="62" w:unhideWhenUsed="0"/>
-    <w:lsdException w:name="Medium Shading 1 Accent 6" w:semiHidden="0" w:uiPriority="63" w:unhideWhenUsed="0"/>
-    <w:lsdException w:name="Medium Shading 2 Accent 6" w:semiHidden="0" w:uiPriority="64" w:unhideWhenUsed="0"/>
-    <w:lsdException w:name="Medium List 1 Accent 6" w:semiHidden="0" w:uiPriority="65" w:unhideWhenUsed="0"/>
-    <w:lsdException w:name="Medium List 2 Accent 6" w:semiHidden="0" w:uiPriority="66" w:unhideWhenUsed="0"/>
-    <w:lsdException w:name="Medium Grid 1 Accent 6" w:semiHidden="0" w:uiPriority="67" w:unhideWhenUsed="0"/>
-    <w:lsdException w:name="Medium Grid 2 Accent 6" w:semiHidden="0" w:uiPriority="68" w:unhideWhenUsed="0"/>
-    <w:lsdException w:name="Medium Grid 3 Accent 6" w:semiHidden="0" w:uiPriority="69" w:unhideWhenUsed="0"/>
-    <w:lsdException w:name="Dark List Accent 6" w:semiHidden="0" w:uiPriority="70" w:unhideWhenUsed="0"/>
-    <w:lsdException w:name="Colorful Shading Accent 6" w:semiHidden="0" w:uiPriority="71" w:unhideWhenUsed="0"/>
-    <w:lsdException w:name="Colorful List Accent 6" w:semiHidden="0" w:uiPriority="72" w:unhideWhenUsed="0"/>
-    <w:lsdException w:name="Colorful Grid Accent 6" w:semiHidden="0" w:uiPriority="73" w:unhideWhenUsed="0"/>
-    <w:lsdException w:name="Subtle Emphasis" w:semiHidden="0" w:uiPriority="19" w:unhideWhenUsed="0" w:qFormat="1"/>
-    <w:lsdException w:name="Intense Emphasis" w:semiHidden="0" w:uiPriority="21" w:unhideWhenUsed="0" w:qFormat="1"/>
-    <w:lsdException w:name="Subtle Reference" w:semiHidden="0" w:uiPriority="31" w:unhideWhenUsed="0" w:qFormat="1"/>
-    <w:lsdException w:name="Intense Reference" w:semiHidden="0" w:uiPriority="32" w:unhideWhenUsed="0" w:qFormat="1"/>
-    <w:lsdException w:name="Book Title" w:semiHidden="0" w:uiPriority="33" w:unhideWhenUsed="0" w:qFormat="1"/>
-    <w:lsdException w:name="Bibliography" w:uiPriority="37"/>
-    <w:lsdException w:name="TOC Heading" w:uiPriority="39" w:qFormat="1"/>
-  </w:latentStyles>
-  <w:style w:type="paragraph" w:default="1" w:styleId="a">
-    <w:name w:val="Normal"/>
-    <w:qFormat/>
-    <w:rsid w:val="003F3AC8"/>
-    <w:pPr>
-      <w:spacing w:after="200" w:line="276" w:lineRule="auto"/>
-    </w:pPr>
-  </w:style>
-  <w:style w:type="character" w:default="1" w:styleId="a0">
-    <w:name w:val="Default Paragraph Font"/>
-    <w:uiPriority w:val="1"/>
-    <w:unhideWhenUsed/>
-  </w:style>
-  <w:style w:type="table" w:default="1" w:styleId="a1">
-    <w:name w:val="Normal Table"/>
-    <w:uiPriority w:val="99"/>
-    <w:semiHidden/>
-    <w:unhideWhenUsed/>
-    <w:tblPr>
-      <w:tblInd w:w="0" w:type="dxa"/>
-      <w:tblCellMar>
-        <w:top w:w="0" w:type="dxa"/>
-        <w:left w:w="108" w:type="dxa"/>
-        <w:bottom w:w="0" w:type="dxa"/>
-        <w:right w:w="108" w:type="dxa"/>
-      </w:tblCellMar>
-    </w:tblPr>
-  </w:style>
-  <w:style w:type="numbering" w:default="1" w:styleId="a2">
-    <w:name w:val="No List"/>
-    <w:uiPriority w:val="99"/>
-    <w:semiHidden/>
-    <w:unhideWhenUsed/>
-  </w:style>
-  <w:style w:type="paragraph" w:styleId="a3">
-    <w:name w:val="List Paragraph"/>
-    <w:basedOn w:val="a"/>
-    <w:uiPriority w:val="34"/>
-    <w:qFormat/>
-    <w:rsid w:val="003F3AC8"/>
-    <w:pPr>
-      <w:ind w:left="720"/>
-      <w:contextualSpacing/>
-    </w:pPr>
-  </w:style>
-  <w:style w:type="table" w:styleId="a4">
-    <w:name w:val="Table Grid"/>
-    <w:basedOn w:val="a1"/>
-    <w:uiPriority w:val="39"/>
-    <w:rsid w:val="00D90236"/>
-    <w:pPr>
-      <w:spacing w:after="0" w:line="240" w:lineRule="auto"/>
-    </w:pPr>
-    <w:rPr>
-      <w:szCs w:val="22"/>
-      <w:lang w:bidi="ar-SA"/>
-    </w:rPr>
-    <w:tblPr>
-      <w:tblInd w:w="0" w:type="dxa"/>
-      <w:tblBorders>
-        <w:top w:val="single" w:sz="4" w:space="0" w:color="auto"/>
-        <w:left w:val="single" w:sz="4" w:space="0" w:color="auto"/>
-        <w:bottom w:val="single" w:sz="4" w:space="0" w:color="auto"/>
-        <w:right w:val="single" w:sz="4" w:space="0" w:color="auto"/>
-        <w:insideH w:val="single" w:sz="4" w:space="0" w:color="auto"/>
-        <w:insideV w:val="single" w:sz="4" w:space="0" w:color="auto"/>
-      </w:tblBorders>
-      <w:tblCellMar>
-        <w:top w:w="0" w:type="dxa"/>
-        <w:left w:w="108" w:type="dxa"/>
-        <w:bottom w:w="0" w:type="dxa"/>
-        <w:right w:w="108" w:type="dxa"/>
-      </w:tblCellMar>
-    </w:tblPr>
-  </w:style>
-  <w:style w:type="table" w:customStyle="1" w:styleId="1">
-    <w:name w:val="เส้นตาราง1"/>
-    <w:basedOn w:val="a1"/>
-    <w:next w:val="a4"/>
-    <w:uiPriority w:val="39"/>
-    <w:rsid w:val="00D90236"/>
-    <w:pPr>
-      <w:spacing w:after="0" w:line="240" w:lineRule="auto"/>
-    </w:pPr>
-    <w:rPr>
-      <w:szCs w:val="22"/>
-      <w:lang w:bidi="ar-SA"/>
-    </w:rPr>
-    <w:tblPr>
-      <w:tblInd w:w="0" w:type="dxa"/>
-      <w:tblBorders>
-        <w:top w:val="single" w:sz="4" w:space="0" w:color="auto"/>
-        <w:left w:val="single" w:sz="4" w:space="0" w:color="auto"/>
-        <w:bottom w:val="single" w:sz="4" w:space="0" w:color="auto"/>
-        <w:right w:val="single" w:sz="4" w:space="0" w:color="auto"/>
-        <w:insideH w:val="single" w:sz="4" w:space="0" w:color="auto"/>
-        <w:insideV w:val="single" w:sz="4" w:space="0" w:color="auto"/>
-      </w:tblBorders>
-      <w:tblCellMar>
-        <w:top w:w="0" w:type="dxa"/>
-        <w:left w:w="108" w:type="dxa"/>
-        <w:bottom w:w="0" w:type="dxa"/>
-        <w:right w:w="108" w:type="dxa"/>
-      </w:tblCellMar>
-    </w:tblPr>
-  </w:style>
-  <w:style w:type="table" w:customStyle="1" w:styleId="2">
-    <w:name w:val="เส้นตาราง2"/>
-    <w:basedOn w:val="a1"/>
-    <w:next w:val="a4"/>
-    <w:uiPriority w:val="39"/>
-    <w:rsid w:val="005F6164"/>
-    <w:pPr>
-      <w:spacing w:after="0" w:line="240" w:lineRule="auto"/>
-    </w:pPr>
-    <w:rPr>
-      <w:szCs w:val="22"/>
-      <w:lang w:bidi="ar-SA"/>
-    </w:rPr>
-    <w:tblPr>
-      <w:tblInd w:w="0" w:type="dxa"/>
-      <w:tblBorders>
-        <w:top w:val="single" w:sz="4" w:space="0" w:color="auto"/>
-        <w:left w:val="single" w:sz="4" w:space="0" w:color="auto"/>
-        <w:bottom w:val="single" w:sz="4" w:space="0" w:color="auto"/>
-        <w:right w:val="single" w:sz="4" w:space="0" w:color="auto"/>
-        <w:insideH w:val="single" w:sz="4" w:space="0" w:color="auto"/>
-        <w:insideV w:val="single" w:sz="4" w:space="0" w:color="auto"/>
-      </w:tblBorders>
-      <w:tblCellMar>
-        <w:top w:w="0" w:type="dxa"/>
-        <w:left w:w="108" w:type="dxa"/>
-        <w:bottom w:w="0" w:type="dxa"/>
-        <w:right w:w="108" w:type="dxa"/>
-      </w:tblCellMar>
-    </w:tblPr>
-  </w:style>
-  <w:style w:type="table" w:customStyle="1" w:styleId="3">
-    <w:name w:val="เส้นตาราง3"/>
-    <w:basedOn w:val="a1"/>
-    <w:next w:val="a4"/>
-    <w:uiPriority w:val="39"/>
-    <w:rsid w:val="005F6164"/>
-    <w:pPr>
-      <w:spacing w:after="0" w:line="240" w:lineRule="auto"/>
-    </w:pPr>
-    <w:rPr>
-      <w:szCs w:val="22"/>
-      <w:lang w:bidi="ar-SA"/>
-    </w:rPr>
-    <w:tblPr>
-      <w:tblInd w:w="0" w:type="dxa"/>
-      <w:tblBorders>
-        <w:top w:val="single" w:sz="4" w:space="0" w:color="auto"/>
-        <w:left w:val="single" w:sz="4" w:space="0" w:color="auto"/>
-        <w:bottom w:val="single" w:sz="4" w:space="0" w:color="auto"/>
-        <w:right w:val="single" w:sz="4" w:space="0" w:color="auto"/>
-        <w:insideH w:val="single" w:sz="4" w:space="0" w:color="auto"/>
-        <w:insideV w:val="single" w:sz="4" w:space="0" w:color="auto"/>
-      </w:tblBorders>
-      <w:tblCellMar>
-        <w:top w:w="0" w:type="dxa"/>
-        <w:left w:w="108" w:type="dxa"/>
-        <w:bottom w:w="0" w:type="dxa"/>
-        <w:right w:w="108" w:type="dxa"/>
-      </w:tblCellMar>
     </w:tblPr>
   </w:style>
   <w:style w:type="character" w:styleId="a5">
@@ -32073,7 +31717,7 @@
   <a:extraClrSchemeLst/>
   <a:extLst>
     <a:ext uri="{05A4C25C-085E-4340-85A3-A5531E510DB2}">
-      <thm15:themeFamily xmlns="" xmlns:thm15="http://schemas.microsoft.com/office/thememl/2012/main" name="Office Theme" id="{62F939B6-93AF-4DB8-9C6B-D6C7DFDC589F}" vid="{4A3C46E8-61CC-4603-A589-7422A47A8E4A}"/>
+      <thm15:themeFamily xmlns:thm15="http://schemas.microsoft.com/office/thememl/2012/main" name="Office Theme" id="{62F939B6-93AF-4DB8-9C6B-D6C7DFDC589F}" vid="{4A3C46E8-61CC-4603-A589-7422A47A8E4A}"/>
     </a:ext>
   </a:extLst>
 </a:theme>
@@ -32084,7 +31728,7 @@
 </file>
 
 <file path=customXml/itemProps1.xml><?xml version="1.0" encoding="utf-8"?>
-<ds:datastoreItem xmlns:ds="http://schemas.openxmlformats.org/officeDocument/2006/customXml" ds:itemID="{C4D83808-1F20-4EAF-B5CF-BCCE1EFB6680}">
+<ds:datastoreItem xmlns:ds="http://schemas.openxmlformats.org/officeDocument/2006/customXml" ds:itemID="{238D7E37-F04C-4C06-BDEB-5212AE031541}">
   <ds:schemaRefs>
     <ds:schemaRef ds:uri="http://schemas.openxmlformats.org/officeDocument/2006/bibliography"/>
   </ds:schemaRefs>

</xml_diff>